<commit_message>
Updated with Intel work and made good progress porting to mobile
</commit_message>
<xml_diff>
--- a/resume.docx
+++ b/resume.docx
@@ -1,6 +1,6 @@
 
 <file path=word/document.xml><?xml version="1.0" encoding="utf-8"?>
-<w:document xmlns:wpc="http://schemas.microsoft.com/office/word/2010/wordprocessingCanvas" xmlns:mo="http://schemas.microsoft.com/office/mac/office/2008/main" xmlns:mc="http://schemas.openxmlformats.org/markup-compatibility/2006" xmlns:mv="urn:schemas-microsoft-com:mac:vml" xmlns:o="urn:schemas-microsoft-com:office:office" xmlns:r="http://schemas.openxmlformats.org/officeDocument/2006/relationships" xmlns:m="http://schemas.openxmlformats.org/officeDocument/2006/math" xmlns:v="urn:schemas-microsoft-com:vml" xmlns:wp14="http://schemas.microsoft.com/office/word/2010/wordprocessingDrawing" xmlns:wp="http://schemas.openxmlformats.org/drawingml/2006/wordprocessingDrawing" xmlns:w10="urn:schemas-microsoft-com:office:word" xmlns:w="http://schemas.openxmlformats.org/wordprocessingml/2006/main" xmlns:w14="http://schemas.microsoft.com/office/word/2010/wordml" xmlns:wpg="http://schemas.microsoft.com/office/word/2010/wordprocessingGroup" xmlns:wpi="http://schemas.microsoft.com/office/word/2010/wordprocessingInk" xmlns:wne="http://schemas.microsoft.com/office/word/2006/wordml" xmlns:wps="http://schemas.microsoft.com/office/word/2010/wordprocessingShape" mc:Ignorable="w14 wp14">
+<w:document xmlns:wpc="http://schemas.microsoft.com/office/word/2010/wordprocessingCanvas" xmlns:mo="http://schemas.microsoft.com/office/mac/office/2008/main" xmlns:mc="http://schemas.openxmlformats.org/markup-compatibility/2006" xmlns:mv="urn:schemas-microsoft-com:mac:vml" xmlns:o="urn:schemas-microsoft-com:office:office" xmlns:r="http://schemas.openxmlformats.org/officeDocument/2006/relationships" xmlns:m="http://schemas.openxmlformats.org/officeDocument/2006/math" xmlns:v="urn:schemas-microsoft-com:vml" xmlns:wp14="http://schemas.microsoft.com/office/word/2010/wordprocessingDrawing" xmlns:wp="http://schemas.openxmlformats.org/drawingml/2006/wordprocessingDrawing" xmlns:w10="urn:schemas-microsoft-com:office:word" xmlns:w="http://schemas.openxmlformats.org/wordprocessingml/2006/main" xmlns:w14="http://schemas.microsoft.com/office/word/2010/wordml" xmlns:w15="http://schemas.microsoft.com/office/word/2012/wordml" xmlns:wpg="http://schemas.microsoft.com/office/word/2010/wordprocessingGroup" xmlns:wpi="http://schemas.microsoft.com/office/word/2010/wordprocessingInk" xmlns:wne="http://schemas.microsoft.com/office/word/2006/wordml" xmlns:wps="http://schemas.microsoft.com/office/word/2010/wordprocessingShape" mc:Ignorable="w14 w15 wp14">
   <w:body>
     <w:p>
       <w:pPr>
@@ -46,7 +46,25 @@
         <w:rPr>
           <w:rFonts w:ascii="Arial" w:hAnsi="Arial" w:cs="Arial"/>
         </w:rPr>
-        <w:t>(843) 608-8743</w:t>
+        <w:t xml:space="preserve">(843) </w:t>
+      </w:r>
+      <w:r>
+        <w:rPr>
+          <w:rFonts w:ascii="Arial" w:hAnsi="Arial" w:cs="Arial"/>
+        </w:rPr>
+        <w:t>637</w:t>
+      </w:r>
+      <w:r>
+        <w:rPr>
+          <w:rFonts w:ascii="Arial" w:hAnsi="Arial" w:cs="Arial"/>
+        </w:rPr>
+        <w:t>-</w:t>
+      </w:r>
+      <w:r>
+        <w:rPr>
+          <w:rFonts w:ascii="Arial" w:hAnsi="Arial" w:cs="Arial"/>
+        </w:rPr>
+        <w:t>5012</w:t>
       </w:r>
       <w:r>
         <w:rPr>
@@ -66,15 +84,13 @@
         </w:rPr>
         <w:t xml:space="preserve">Lexington, SC </w:t>
       </w:r>
-      <w:bookmarkStart w:id="0" w:name="_GoBack"/>
-      <w:bookmarkEnd w:id="0"/>
       <w:r>
         <w:rPr>
           <w:rFonts w:ascii="Arial" w:hAnsi="Arial" w:cs="Arial"/>
         </w:rPr>
         <w:t xml:space="preserve">| </w:t>
       </w:r>
-      <w:hyperlink r:id="rId9" w:history="1">
+      <w:hyperlink r:id="rId8" w:history="1">
         <w:r>
           <w:rPr>
             <w:rStyle w:val="Hyperlink"/>
@@ -89,7 +105,7 @@
         </w:rPr>
         <w:t xml:space="preserve"> | </w:t>
       </w:r>
-      <w:hyperlink r:id="rId10" w:history="1">
+      <w:hyperlink r:id="rId9" w:history="1">
         <w:r>
           <w:rPr>
             <w:rStyle w:val="Hyperlink"/>
@@ -142,127 +158,715 @@
         <w:rPr>
           <w:rFonts w:ascii="Arial" w:hAnsi="Arial" w:cs="Arial"/>
         </w:rPr>
-        <w:t xml:space="preserve">To </w:t>
-      </w:r>
-      <w:r>
-        <w:rPr>
-          <w:rFonts w:ascii="Arial" w:hAnsi="Arial" w:cs="Arial"/>
-        </w:rPr>
-        <w:t>obtain</w:t>
-      </w:r>
-      <w:r>
-        <w:rPr>
-          <w:rFonts w:ascii="Arial" w:hAnsi="Arial" w:cs="Arial"/>
-        </w:rPr>
-        <w:t xml:space="preserve"> a </w:t>
-      </w:r>
-      <w:r>
-        <w:rPr>
-          <w:rFonts w:ascii="Arial" w:hAnsi="Arial" w:cs="Arial"/>
-        </w:rPr>
-        <w:t>position</w:t>
-      </w:r>
-      <w:r>
-        <w:rPr>
-          <w:rFonts w:ascii="Arial" w:hAnsi="Arial" w:cs="Arial"/>
-        </w:rPr>
-        <w:t xml:space="preserve"> in the</w:t>
-      </w:r>
-      <w:r>
-        <w:rPr>
-          <w:rFonts w:ascii="Arial" w:hAnsi="Arial" w:cs="Arial"/>
+        <w:t>To obtain a position in the software engineering or web development field and help shape the future of technology, with</w:t>
+      </w:r>
+    </w:p>
+    <w:p>
+      <w:pPr>
+        <w:contextualSpacing/>
+        <w:rPr>
+          <w:rFonts w:ascii="Arial" w:hAnsi="Arial" w:cs="Arial"/>
+        </w:rPr>
+      </w:pPr>
+      <w:r>
+        <w:rPr>
+          <w:rFonts w:ascii="Arial" w:hAnsi="Arial" w:cs="Arial"/>
+        </w:rPr>
+        <w:t>the eventual goal of advancing to a team lead or managerial role.</w:t>
+      </w:r>
+    </w:p>
+    <w:p>
+      <w:pPr>
+        <w:contextualSpacing/>
+        <w:rPr>
+          <w:rFonts w:ascii="Arial" w:hAnsi="Arial" w:cs="Arial"/>
+          <w:sz w:val="16"/>
+          <w:szCs w:val="16"/>
+        </w:rPr>
+      </w:pPr>
+    </w:p>
+    <w:p>
+      <w:pPr>
+        <w:shd w:val="clear" w:color="auto" w:fill="E2E2E2"/>
+        <w:contextualSpacing/>
+        <w:jc w:val="center"/>
+        <w:rPr>
+          <w:rFonts w:ascii="Arial" w:hAnsi="Arial" w:cs="Arial"/>
+          <w:b/>
+        </w:rPr>
+        <w:sectPr>
+          <w:headerReference w:type="even" r:id="rId10"/>
+          <w:headerReference w:type="default" r:id="rId11"/>
+          <w:footerReference w:type="even" r:id="rId12"/>
+          <w:footerReference w:type="default" r:id="rId13"/>
+          <w:type w:val="continuous"/>
+          <w:pgSz w:w="12240" w:h="15840"/>
+          <w:pgMar w:top="720" w:right="720" w:bottom="720" w:left="720" w:header="720" w:footer="720" w:gutter="0"/>
+          <w:cols w:space="720"/>
+        </w:sectPr>
+      </w:pPr>
+      <w:r>
+        <w:rPr>
+          <w:rFonts w:ascii="Arial" w:hAnsi="Arial" w:cs="Arial"/>
+          <w:b/>
+        </w:rPr>
+        <w:t>EXPERIENCE</w:t>
+      </w:r>
+    </w:p>
+    <w:p>
+      <w:pPr>
+        <w:tabs>
+          <w:tab w:val="right" w:pos="10800"/>
+        </w:tabs>
+        <w:contextualSpacing/>
+        <w:rPr>
+          <w:rFonts w:ascii="Arial" w:hAnsi="Arial" w:cs="Arial"/>
+          <w:szCs w:val="20"/>
+        </w:rPr>
+      </w:pPr>
+      <w:r>
+        <w:rPr>
+          <w:rFonts w:ascii="Arial" w:hAnsi="Arial" w:cs="Arial"/>
+          <w:b/>
+          <w:szCs w:val="20"/>
+        </w:rPr>
+        <w:lastRenderedPageBreak/>
+        <w:t xml:space="preserve">System Validation Engineer </w:t>
+      </w:r>
+      <w:r>
+        <w:rPr>
+          <w:rFonts w:ascii="Arial" w:hAnsi="Arial" w:cs="Arial"/>
+          <w:szCs w:val="20"/>
+        </w:rPr>
+        <w:t>— Intel Corporation — Columb</w:t>
+      </w:r>
+      <w:r>
+        <w:rPr>
+          <w:rFonts w:ascii="Arial" w:hAnsi="Arial" w:cs="Arial"/>
+          <w:szCs w:val="20"/>
+        </w:rPr>
+        <w:t>i</w:t>
+      </w:r>
+      <w:r>
+        <w:rPr>
+          <w:rFonts w:ascii="Arial" w:hAnsi="Arial" w:cs="Arial"/>
+          <w:szCs w:val="20"/>
+        </w:rPr>
+        <w:t>a, SC</w:t>
+      </w:r>
+      <w:r>
+        <w:rPr>
+          <w:rFonts w:ascii="Arial" w:hAnsi="Arial" w:cs="Arial"/>
+          <w:szCs w:val="20"/>
+        </w:rPr>
+        <w:tab/>
+        <w:t xml:space="preserve"> 2015-Present</w:t>
+      </w:r>
+    </w:p>
+    <w:p>
+      <w:pPr>
+        <w:numPr>
+          <w:ilvl w:val="0"/>
+          <w:numId w:val="13"/>
+        </w:numPr>
+        <w:contextualSpacing/>
+        <w:rPr>
+          <w:rFonts w:ascii="Arial" w:hAnsi="Arial" w:cs="Arial"/>
+          <w:b/>
+          <w:szCs w:val="20"/>
+        </w:rPr>
+      </w:pPr>
+      <w:r>
+        <w:rPr>
+          <w:rFonts w:ascii="Arial" w:hAnsi="Arial" w:cs="Arial"/>
+          <w:szCs w:val="20"/>
+        </w:rPr>
+        <w:t>Validating the correctness of the Xeon server processors</w:t>
+      </w:r>
+    </w:p>
+    <w:p>
+      <w:pPr>
+        <w:numPr>
+          <w:ilvl w:val="0"/>
+          <w:numId w:val="13"/>
+        </w:numPr>
+        <w:contextualSpacing/>
+        <w:rPr>
+          <w:rFonts w:ascii="Arial" w:hAnsi="Arial" w:cs="Arial"/>
+          <w:b/>
+          <w:szCs w:val="20"/>
+        </w:rPr>
+      </w:pPr>
+      <w:r>
+        <w:rPr>
+          <w:rFonts w:ascii="Arial" w:hAnsi="Arial" w:cs="Arial"/>
+          <w:szCs w:val="20"/>
+        </w:rPr>
+        <w:t xml:space="preserve">Analyzing system architectural documents and </w:t>
+      </w:r>
+      <w:r>
+        <w:rPr>
+          <w:rFonts w:ascii="Arial" w:hAnsi="Arial" w:cs="Arial"/>
+          <w:szCs w:val="20"/>
+        </w:rPr>
+        <w:t>writing tests to validate against specifications</w:t>
+      </w:r>
+    </w:p>
+    <w:p>
+      <w:pPr>
+        <w:numPr>
+          <w:ilvl w:val="0"/>
+          <w:numId w:val="13"/>
+        </w:numPr>
+        <w:contextualSpacing/>
+        <w:rPr>
+          <w:rFonts w:ascii="Arial" w:hAnsi="Arial" w:cs="Arial"/>
+          <w:b/>
+          <w:szCs w:val="20"/>
+        </w:rPr>
+      </w:pPr>
+      <w:r>
+        <w:rPr>
+          <w:rFonts w:ascii="Arial" w:hAnsi="Arial" w:cs="Arial"/>
+          <w:szCs w:val="20"/>
+        </w:rPr>
+        <w:t>Collaborating with both international and USA-based teams</w:t>
+      </w:r>
+    </w:p>
+    <w:p>
+      <w:pPr>
+        <w:tabs>
+          <w:tab w:val="right" w:pos="10800"/>
+        </w:tabs>
+        <w:contextualSpacing/>
+        <w:rPr>
+          <w:rFonts w:ascii="Arial" w:hAnsi="Arial" w:cs="Arial"/>
+          <w:b/>
+          <w:sz w:val="8"/>
+          <w:szCs w:val="8"/>
+        </w:rPr>
+      </w:pPr>
+      <w:bookmarkStart w:id="0" w:name="_GoBack"/>
+      <w:bookmarkEnd w:id="0"/>
+    </w:p>
+    <w:p>
+      <w:pPr>
+        <w:tabs>
+          <w:tab w:val="right" w:pos="10800"/>
+        </w:tabs>
+        <w:contextualSpacing/>
+        <w:rPr>
+          <w:rFonts w:ascii="Arial" w:hAnsi="Arial" w:cs="Arial"/>
+          <w:szCs w:val="20"/>
+        </w:rPr>
+      </w:pPr>
+      <w:r>
+        <w:rPr>
+          <w:rFonts w:ascii="Arial" w:hAnsi="Arial" w:cs="Arial"/>
+          <w:b/>
+          <w:szCs w:val="20"/>
+        </w:rPr>
+        <w:t xml:space="preserve">Web Developer </w:t>
+      </w:r>
+      <w:r>
+        <w:rPr>
+          <w:rFonts w:ascii="Arial" w:hAnsi="Arial" w:cs="Arial"/>
+          <w:szCs w:val="20"/>
+        </w:rPr>
+        <w:t>— Domain Superstar LLC — Telecommuting</w:t>
+      </w:r>
+      <w:r>
+        <w:rPr>
+          <w:rFonts w:ascii="Arial" w:hAnsi="Arial" w:cs="Arial"/>
+          <w:szCs w:val="20"/>
+        </w:rPr>
+        <w:tab/>
+        <w:t xml:space="preserve"> 2012-</w:t>
+      </w:r>
+      <w:r>
+        <w:rPr>
+          <w:rFonts w:ascii="Arial" w:hAnsi="Arial" w:cs="Arial"/>
+          <w:szCs w:val="20"/>
+        </w:rPr>
+        <w:t>2015</w:t>
+      </w:r>
+    </w:p>
+    <w:p>
+      <w:pPr>
+        <w:numPr>
+          <w:ilvl w:val="0"/>
+          <w:numId w:val="13"/>
+        </w:numPr>
+        <w:contextualSpacing/>
+        <w:rPr>
+          <w:rFonts w:ascii="Arial" w:hAnsi="Arial" w:cs="Arial"/>
+          <w:b/>
+          <w:szCs w:val="20"/>
+        </w:rPr>
+      </w:pPr>
+      <w:r>
+        <w:rPr>
+          <w:rFonts w:ascii="Arial" w:hAnsi="Arial" w:cs="Arial"/>
+          <w:szCs w:val="20"/>
+        </w:rPr>
+        <w:t>Worked on the WeightTraining</w:t>
+      </w:r>
+      <w:r>
+        <w:rPr>
+          <w:rFonts w:ascii="Arial" w:hAnsi="Arial" w:cs="Arial"/>
+          <w:szCs w:val="20"/>
+        </w:rPr>
+        <w:t>.com website</w:t>
+      </w:r>
+      <w:r>
+        <w:rPr>
+          <w:rFonts w:ascii="Arial" w:hAnsi="Arial" w:cs="Arial"/>
+          <w:szCs w:val="20"/>
+        </w:rPr>
+        <w:t>, written using Ruby on Rails</w:t>
+      </w:r>
+      <w:r>
+        <w:rPr>
+          <w:rFonts w:ascii="Arial" w:hAnsi="Arial" w:cs="Arial"/>
+          <w:b/>
+          <w:szCs w:val="20"/>
         </w:rPr>
         <w:t xml:space="preserve"> </w:t>
       </w:r>
       <w:r>
         <w:rPr>
           <w:rFonts w:ascii="Arial" w:hAnsi="Arial" w:cs="Arial"/>
-        </w:rPr>
-        <w:t xml:space="preserve">software </w:t>
-      </w:r>
-      <w:r>
-        <w:rPr>
-          <w:rFonts w:ascii="Arial" w:hAnsi="Arial" w:cs="Arial"/>
-        </w:rPr>
-        <w:t>engineering</w:t>
-      </w:r>
-      <w:r>
-        <w:rPr>
-          <w:rFonts w:ascii="Arial" w:hAnsi="Arial" w:cs="Arial"/>
+          <w:szCs w:val="20"/>
+        </w:rPr>
+        <w:t>with SASS</w:t>
+      </w:r>
+    </w:p>
+    <w:p>
+      <w:pPr>
+        <w:ind w:left="720"/>
+        <w:contextualSpacing/>
+        <w:rPr>
+          <w:rFonts w:ascii="Arial" w:hAnsi="Arial" w:cs="Arial"/>
+          <w:b/>
+          <w:szCs w:val="20"/>
+        </w:rPr>
+      </w:pPr>
+      <w:r>
+        <w:rPr>
+          <w:rFonts w:ascii="Arial" w:hAnsi="Arial" w:cs="Arial"/>
+          <w:szCs w:val="20"/>
+        </w:rPr>
+        <w:t>and JQuery implemented for the user interface (among other languages)</w:t>
+      </w:r>
+    </w:p>
+    <w:p>
+      <w:pPr>
+        <w:numPr>
+          <w:ilvl w:val="0"/>
+          <w:numId w:val="13"/>
+        </w:numPr>
+        <w:contextualSpacing/>
+        <w:rPr>
+          <w:rFonts w:ascii="Arial" w:hAnsi="Arial" w:cs="Arial"/>
+          <w:b/>
+          <w:szCs w:val="20"/>
+        </w:rPr>
+      </w:pPr>
+      <w:r>
+        <w:rPr>
+          <w:rFonts w:ascii="Arial" w:hAnsi="Arial" w:cs="Arial"/>
+          <w:szCs w:val="20"/>
+        </w:rPr>
+        <w:t xml:space="preserve">Extensive work on both the back-end code and front-end </w:t>
+      </w:r>
+      <w:r>
+        <w:rPr>
+          <w:rFonts w:ascii="Arial" w:hAnsi="Arial" w:cs="Arial"/>
+          <w:szCs w:val="20"/>
+        </w:rPr>
+        <w:t>CSS</w:t>
+      </w:r>
+      <w:r>
+        <w:rPr>
+          <w:rFonts w:ascii="Arial" w:hAnsi="Arial" w:cs="Arial"/>
+          <w:szCs w:val="20"/>
+        </w:rPr>
+        <w:t xml:space="preserve"> to replicate Photoshop wireframes</w:t>
+      </w:r>
+    </w:p>
+    <w:p>
+      <w:pPr>
+        <w:tabs>
+          <w:tab w:val="right" w:pos="10800"/>
+        </w:tabs>
+        <w:contextualSpacing/>
+        <w:rPr>
+          <w:rFonts w:ascii="Arial" w:hAnsi="Arial" w:cs="Arial"/>
+          <w:b/>
+          <w:sz w:val="8"/>
+          <w:szCs w:val="8"/>
+        </w:rPr>
+      </w:pPr>
+    </w:p>
+    <w:p>
+      <w:pPr>
+        <w:tabs>
+          <w:tab w:val="right" w:pos="10800"/>
+        </w:tabs>
+        <w:contextualSpacing/>
+        <w:rPr>
+          <w:rFonts w:ascii="Arial" w:hAnsi="Arial" w:cs="Arial"/>
+          <w:szCs w:val="20"/>
+        </w:rPr>
+      </w:pPr>
+      <w:r>
+        <w:rPr>
+          <w:rFonts w:ascii="Arial" w:hAnsi="Arial" w:cs="Arial"/>
+          <w:b/>
+          <w:szCs w:val="20"/>
+        </w:rPr>
+        <w:t xml:space="preserve">Teaching Assistant </w:t>
+      </w:r>
+      <w:r>
+        <w:rPr>
+          <w:rFonts w:ascii="Arial" w:hAnsi="Arial" w:cs="Arial"/>
+          <w:szCs w:val="20"/>
+        </w:rPr>
+        <w:t>— Clemson University — Clemson, SC</w:t>
+      </w:r>
+      <w:r>
+        <w:rPr>
+          <w:rFonts w:ascii="Arial" w:hAnsi="Arial" w:cs="Arial"/>
+          <w:szCs w:val="20"/>
+        </w:rPr>
+        <w:tab/>
+        <w:t>2013-</w:t>
+      </w:r>
+      <w:r>
+        <w:rPr>
+          <w:rFonts w:ascii="Arial" w:hAnsi="Arial" w:cs="Arial"/>
+          <w:szCs w:val="20"/>
+        </w:rPr>
+        <w:t>2015</w:t>
+      </w:r>
+    </w:p>
+    <w:p>
+      <w:pPr>
+        <w:numPr>
+          <w:ilvl w:val="0"/>
+          <w:numId w:val="13"/>
+        </w:numPr>
+        <w:contextualSpacing/>
+        <w:rPr>
+          <w:rFonts w:ascii="Arial" w:hAnsi="Arial" w:cs="Arial"/>
+          <w:b/>
+          <w:szCs w:val="20"/>
+        </w:rPr>
+      </w:pPr>
+      <w:r>
+        <w:rPr>
+          <w:rFonts w:ascii="Arial" w:hAnsi="Arial" w:cs="Arial"/>
+          <w:szCs w:val="20"/>
+        </w:rPr>
+        <w:t>Taught 6 lab sections for Microcontroller Interfacing (ECE 372)</w:t>
+      </w:r>
+    </w:p>
+    <w:p>
+      <w:pPr>
+        <w:numPr>
+          <w:ilvl w:val="0"/>
+          <w:numId w:val="13"/>
+        </w:numPr>
+        <w:contextualSpacing/>
+        <w:rPr>
+          <w:rFonts w:ascii="Arial" w:hAnsi="Arial" w:cs="Arial"/>
+          <w:b/>
+          <w:szCs w:val="20"/>
+        </w:rPr>
+      </w:pPr>
+      <w:r>
+        <w:rPr>
+          <w:rFonts w:ascii="Arial" w:hAnsi="Arial" w:cs="Arial"/>
+          <w:szCs w:val="20"/>
+        </w:rPr>
+        <w:t>Taught 6</w:t>
+      </w:r>
+      <w:r>
+        <w:rPr>
+          <w:rFonts w:ascii="Arial" w:hAnsi="Arial" w:cs="Arial"/>
+          <w:szCs w:val="20"/>
+        </w:rPr>
+        <w:t xml:space="preserve"> lab </w:t>
+      </w:r>
+      <w:r>
+        <w:rPr>
+          <w:rFonts w:ascii="Arial" w:hAnsi="Arial" w:cs="Arial"/>
+          <w:szCs w:val="20"/>
+        </w:rPr>
+        <w:t>sections for Computer Organizati</w:t>
+      </w:r>
+      <w:r>
+        <w:rPr>
+          <w:rFonts w:ascii="Arial" w:hAnsi="Arial" w:cs="Arial"/>
+          <w:szCs w:val="20"/>
+        </w:rPr>
+        <w:t>on/x86 Assembly (ECE 273)</w:t>
+      </w:r>
+    </w:p>
+    <w:p>
+      <w:pPr>
+        <w:contextualSpacing/>
+        <w:rPr>
+          <w:rFonts w:ascii="Arial" w:hAnsi="Arial" w:cs="Arial"/>
+          <w:sz w:val="8"/>
+          <w:szCs w:val="8"/>
+        </w:rPr>
+      </w:pPr>
+    </w:p>
+    <w:p>
+      <w:pPr>
+        <w:tabs>
+          <w:tab w:val="right" w:pos="10800"/>
+        </w:tabs>
+        <w:contextualSpacing/>
+        <w:rPr>
+          <w:rFonts w:ascii="Arial" w:hAnsi="Arial" w:cs="Arial"/>
+          <w:szCs w:val="20"/>
+        </w:rPr>
+      </w:pPr>
+      <w:r>
+        <w:rPr>
+          <w:rFonts w:ascii="Arial" w:hAnsi="Arial" w:cs="Arial"/>
+          <w:b/>
+          <w:szCs w:val="20"/>
+        </w:rPr>
+        <w:t xml:space="preserve">Technology Assistant Crew Chief </w:t>
+      </w:r>
+      <w:r>
+        <w:rPr>
+          <w:rFonts w:ascii="Arial" w:hAnsi="Arial" w:cs="Arial"/>
+          <w:i/>
+          <w:szCs w:val="20"/>
+        </w:rPr>
+        <w:t xml:space="preserve">— </w:t>
+      </w:r>
+      <w:r>
+        <w:rPr>
+          <w:rFonts w:ascii="Arial" w:hAnsi="Arial" w:cs="Arial"/>
+          <w:szCs w:val="20"/>
+        </w:rPr>
+        <w:t>Bob Jones University — Greenville, SC</w:t>
+      </w:r>
+      <w:r>
+        <w:rPr>
+          <w:rFonts w:ascii="Arial" w:hAnsi="Arial" w:cs="Arial"/>
+          <w:b/>
+          <w:szCs w:val="20"/>
+        </w:rPr>
+        <w:tab/>
+      </w:r>
+      <w:r>
+        <w:rPr>
+          <w:rFonts w:ascii="Arial" w:hAnsi="Arial" w:cs="Arial"/>
+          <w:szCs w:val="20"/>
+        </w:rPr>
+        <w:t>2012-2013</w:t>
+      </w:r>
+    </w:p>
+    <w:p>
+      <w:pPr>
+        <w:numPr>
+          <w:ilvl w:val="0"/>
+          <w:numId w:val="7"/>
+        </w:numPr>
+        <w:contextualSpacing/>
+        <w:rPr>
+          <w:rFonts w:ascii="Arial" w:hAnsi="Arial" w:cs="Arial"/>
+          <w:szCs w:val="20"/>
+        </w:rPr>
+      </w:pPr>
+      <w:r>
+        <w:rPr>
+          <w:rFonts w:ascii="Arial" w:hAnsi="Arial" w:cs="Arial"/>
+          <w:szCs w:val="20"/>
+        </w:rPr>
+        <w:t>Responsible for training and managing as many as 11 staff members, coordinating worker schedules,</w:t>
+      </w:r>
+    </w:p>
+    <w:p>
+      <w:pPr>
+        <w:ind w:left="720"/>
+        <w:contextualSpacing/>
+        <w:rPr>
+          <w:rFonts w:ascii="Arial" w:hAnsi="Arial" w:cs="Arial"/>
+          <w:szCs w:val="20"/>
+        </w:rPr>
+      </w:pPr>
+      <w:r>
+        <w:rPr>
+          <w:rFonts w:ascii="Arial" w:hAnsi="Arial" w:cs="Arial"/>
+          <w:szCs w:val="20"/>
+        </w:rPr>
+        <w:t>overseeing special shifts, and handling maintenance issues in the computer science labs</w:t>
+      </w:r>
+    </w:p>
+    <w:p>
+      <w:pPr>
+        <w:numPr>
+          <w:ilvl w:val="0"/>
+          <w:numId w:val="7"/>
+        </w:numPr>
+        <w:contextualSpacing/>
+        <w:rPr>
+          <w:rFonts w:ascii="Arial" w:hAnsi="Arial" w:cs="Arial"/>
+          <w:szCs w:val="20"/>
+        </w:rPr>
+      </w:pPr>
+      <w:r>
+        <w:rPr>
+          <w:rFonts w:ascii="Arial" w:hAnsi="Arial" w:cs="Arial"/>
+          <w:szCs w:val="20"/>
+        </w:rPr>
+        <w:t>Developed management and relational skills</w:t>
+      </w:r>
+    </w:p>
+    <w:p>
+      <w:pPr>
+        <w:tabs>
+          <w:tab w:val="right" w:pos="10800"/>
+        </w:tabs>
+        <w:contextualSpacing/>
+        <w:rPr>
+          <w:rFonts w:ascii="Arial" w:hAnsi="Arial" w:cs="Arial"/>
+          <w:b/>
+          <w:sz w:val="8"/>
+          <w:szCs w:val="8"/>
+        </w:rPr>
+      </w:pPr>
+    </w:p>
+    <w:p>
+      <w:pPr>
+        <w:tabs>
+          <w:tab w:val="right" w:pos="10800"/>
+        </w:tabs>
+        <w:contextualSpacing/>
+        <w:rPr>
+          <w:rFonts w:ascii="Arial" w:hAnsi="Arial" w:cs="Arial"/>
+          <w:b/>
+          <w:szCs w:val="20"/>
+        </w:rPr>
+      </w:pPr>
+      <w:r>
+        <w:rPr>
+          <w:rFonts w:ascii="Arial" w:hAnsi="Arial" w:cs="Arial"/>
+          <w:b/>
+          <w:szCs w:val="20"/>
+        </w:rPr>
+        <w:t xml:space="preserve">Software Engineering Intern </w:t>
+      </w:r>
+      <w:r>
+        <w:rPr>
+          <w:rFonts w:ascii="Arial" w:hAnsi="Arial" w:cs="Arial"/>
+          <w:szCs w:val="20"/>
+        </w:rPr>
+        <w:t>— AAI Corporation (Textron Systems) — Goose Creek, SC</w:t>
+      </w:r>
+      <w:r>
+        <w:rPr>
+          <w:rFonts w:ascii="Arial" w:hAnsi="Arial" w:cs="Arial"/>
+          <w:b/>
+          <w:szCs w:val="20"/>
         </w:rPr>
         <w:t xml:space="preserve"> </w:t>
       </w:r>
       <w:r>
         <w:rPr>
           <w:rFonts w:ascii="Arial" w:hAnsi="Arial" w:cs="Arial"/>
-        </w:rPr>
-        <w:t xml:space="preserve">or web development </w:t>
-      </w:r>
-      <w:r>
-        <w:rPr>
-          <w:rFonts w:ascii="Arial" w:hAnsi="Arial" w:cs="Arial"/>
-        </w:rPr>
-        <w:t xml:space="preserve">field </w:t>
-      </w:r>
-      <w:r>
-        <w:rPr>
-          <w:rFonts w:ascii="Arial" w:hAnsi="Arial" w:cs="Arial"/>
-        </w:rPr>
-        <w:t xml:space="preserve">and help shape the future of </w:t>
-      </w:r>
-      <w:r>
-        <w:rPr>
-          <w:rFonts w:ascii="Arial" w:hAnsi="Arial" w:cs="Arial"/>
-        </w:rPr>
-        <w:t>technology</w:t>
-      </w:r>
-      <w:r>
-        <w:rPr>
-          <w:rFonts w:ascii="Arial" w:hAnsi="Arial" w:cs="Arial"/>
-        </w:rPr>
-        <w:t xml:space="preserve">, with the </w:t>
-      </w:r>
-      <w:r>
-        <w:rPr>
-          <w:rFonts w:ascii="Arial" w:hAnsi="Arial" w:cs="Arial"/>
-        </w:rPr>
-        <w:t xml:space="preserve">eventual </w:t>
-      </w:r>
-      <w:r>
-        <w:rPr>
-          <w:rFonts w:ascii="Arial" w:hAnsi="Arial" w:cs="Arial"/>
-        </w:rPr>
-        <w:t xml:space="preserve">goal </w:t>
-      </w:r>
-      <w:r>
-        <w:rPr>
-          <w:rFonts w:ascii="Arial" w:hAnsi="Arial" w:cs="Arial"/>
-        </w:rPr>
-        <w:t xml:space="preserve">of advancing to a </w:t>
-      </w:r>
-      <w:r>
-        <w:rPr>
-          <w:rFonts w:ascii="Arial" w:hAnsi="Arial" w:cs="Arial"/>
-        </w:rPr>
-        <w:t>team lead</w:t>
-      </w:r>
-      <w:r>
-        <w:rPr>
-          <w:rFonts w:ascii="Arial" w:hAnsi="Arial" w:cs="Arial"/>
-        </w:rPr>
-        <w:t xml:space="preserve"> or manage</w:t>
-      </w:r>
-      <w:r>
-        <w:rPr>
-          <w:rFonts w:ascii="Arial" w:hAnsi="Arial" w:cs="Arial"/>
-        </w:rPr>
-        <w:t>rial</w:t>
-      </w:r>
-      <w:r>
-        <w:rPr>
-          <w:rFonts w:ascii="Arial" w:hAnsi="Arial" w:cs="Arial"/>
-        </w:rPr>
-        <w:t xml:space="preserve"> role.</w:t>
+          <w:b/>
+          <w:szCs w:val="20"/>
+        </w:rPr>
+        <w:tab/>
+      </w:r>
+      <w:r>
+        <w:rPr>
+          <w:rFonts w:ascii="Arial" w:hAnsi="Arial" w:cs="Arial"/>
+          <w:szCs w:val="20"/>
+        </w:rPr>
+        <w:t>Summers 2010/11</w:t>
+      </w:r>
+    </w:p>
+    <w:p>
+      <w:pPr>
+        <w:numPr>
+          <w:ilvl w:val="0"/>
+          <w:numId w:val="7"/>
+        </w:numPr>
+        <w:contextualSpacing/>
+        <w:rPr>
+          <w:rFonts w:ascii="Arial" w:hAnsi="Arial" w:cs="Arial"/>
+          <w:szCs w:val="20"/>
+        </w:rPr>
+      </w:pPr>
+      <w:r>
+        <w:rPr>
+          <w:rFonts w:ascii="Arial" w:hAnsi="Arial" w:cs="Arial"/>
+          <w:szCs w:val="20"/>
+        </w:rPr>
+        <w:t>Developed a maintenance-training simulator for the DOD F-35 Joint Strike Fighter program</w:t>
+      </w:r>
+    </w:p>
+    <w:p>
+      <w:pPr>
+        <w:numPr>
+          <w:ilvl w:val="0"/>
+          <w:numId w:val="7"/>
+        </w:numPr>
+        <w:contextualSpacing/>
+        <w:rPr>
+          <w:rFonts w:ascii="Arial" w:hAnsi="Arial" w:cs="Arial"/>
+          <w:szCs w:val="20"/>
+        </w:rPr>
+      </w:pPr>
+      <w:r>
+        <w:rPr>
+          <w:rFonts w:ascii="Arial" w:hAnsi="Arial" w:cs="Arial"/>
+          <w:szCs w:val="20"/>
+        </w:rPr>
+        <w:t>Worked alongside the customer for on-site testing and analysis</w:t>
+      </w:r>
+    </w:p>
+    <w:p>
+      <w:pPr>
+        <w:numPr>
+          <w:ilvl w:val="0"/>
+          <w:numId w:val="7"/>
+        </w:numPr>
+        <w:contextualSpacing/>
+        <w:rPr>
+          <w:rFonts w:ascii="Arial" w:hAnsi="Arial" w:cs="Arial"/>
+          <w:szCs w:val="20"/>
+        </w:rPr>
+      </w:pPr>
+      <w:r>
+        <w:rPr>
+          <w:rFonts w:ascii="Arial" w:hAnsi="Arial" w:cs="Arial"/>
+          <w:szCs w:val="20"/>
+        </w:rPr>
+        <w:t xml:space="preserve">Gained experience </w:t>
+      </w:r>
+      <w:r>
+        <w:rPr>
+          <w:rFonts w:ascii="Arial" w:hAnsi="Arial" w:cs="Arial"/>
+          <w:szCs w:val="20"/>
+        </w:rPr>
+        <w:t>in</w:t>
+      </w:r>
+      <w:r>
+        <w:rPr>
+          <w:rFonts w:ascii="Arial" w:hAnsi="Arial" w:cs="Arial"/>
+          <w:szCs w:val="20"/>
+        </w:rPr>
+        <w:t xml:space="preserve"> project management, code/script testing, and ITAR</w:t>
       </w:r>
     </w:p>
     <w:p>
@@ -388,19 +992,7 @@
         <w:rPr>
           <w:rFonts w:ascii="Arial" w:hAnsi="Arial" w:cs="Arial"/>
         </w:rPr>
-        <w:t xml:space="preserve">Researcher </w:t>
-      </w:r>
-      <w:r>
-        <w:rPr>
-          <w:rFonts w:ascii="Arial" w:hAnsi="Arial" w:cs="Arial"/>
-        </w:rPr>
-        <w:t>in</w:t>
-      </w:r>
-      <w:r>
-        <w:rPr>
-          <w:rFonts w:ascii="Arial" w:hAnsi="Arial" w:cs="Arial"/>
-        </w:rPr>
-        <w:t xml:space="preserve"> the Pervasive Communications Laboratory</w:t>
+        <w:t>Researcher in the Pervasive Communications Laboratory</w:t>
       </w:r>
     </w:p>
     <w:p>
@@ -418,19 +1010,7 @@
         <w:rPr>
           <w:rFonts w:ascii="Arial" w:hAnsi="Arial" w:cs="Arial"/>
         </w:rPr>
-        <w:t>Secretary/Treasurer and Volunteer for Cross Impact (</w:t>
-      </w:r>
-      <w:r>
-        <w:rPr>
-          <w:rFonts w:ascii="Arial" w:hAnsi="Arial" w:cs="Arial"/>
-        </w:rPr>
-        <w:t>S</w:t>
-      </w:r>
-      <w:r>
-        <w:rPr>
-          <w:rFonts w:ascii="Arial" w:hAnsi="Arial" w:cs="Arial"/>
-        </w:rPr>
-        <w:t>tudent org.)</w:t>
+        <w:t>Secretary/Treasurer and Volunteer for Cross Impact (Student org.)</w:t>
       </w:r>
     </w:p>
     <w:p>
@@ -448,19 +1028,7 @@
         <w:rPr>
           <w:rFonts w:ascii="Arial" w:hAnsi="Arial" w:cs="Arial"/>
         </w:rPr>
-        <w:t>IEEE Competitive Programming T</w:t>
-      </w:r>
-      <w:r>
-        <w:rPr>
-          <w:rFonts w:ascii="Arial" w:hAnsi="Arial" w:cs="Arial"/>
-        </w:rPr>
-        <w:t>eam M</w:t>
-      </w:r>
-      <w:r>
-        <w:rPr>
-          <w:rFonts w:ascii="Arial" w:hAnsi="Arial" w:cs="Arial"/>
-        </w:rPr>
-        <w:t>ember</w:t>
+        <w:t>IEEE Competitive Programming Team Member</w:t>
       </w:r>
     </w:p>
     <w:p>
@@ -572,19 +1140,7 @@
         <w:rPr>
           <w:rFonts w:ascii="Arial" w:hAnsi="Arial" w:cs="Arial"/>
         </w:rPr>
-        <w:t>BJU Competitive Programming Team</w:t>
-      </w:r>
-      <w:r>
-        <w:rPr>
-          <w:rFonts w:ascii="Arial" w:hAnsi="Arial" w:cs="Arial"/>
-        </w:rPr>
-        <w:t xml:space="preserve"> M</w:t>
-      </w:r>
-      <w:r>
-        <w:rPr>
-          <w:rFonts w:ascii="Arial" w:hAnsi="Arial" w:cs="Arial"/>
-        </w:rPr>
-        <w:t>ember</w:t>
+        <w:t>BJU Competitive Programming Team Member</w:t>
       </w:r>
     </w:p>
     <w:p>
@@ -603,663 +1159,6 @@
           <w:rFonts w:ascii="Arial" w:hAnsi="Arial" w:cs="Arial"/>
         </w:rPr>
         <w:t>Passed the Fundamentals of Engineering Exam</w:t>
-      </w:r>
-    </w:p>
-    <w:p>
-      <w:pPr>
-        <w:contextualSpacing/>
-        <w:rPr>
-          <w:rFonts w:ascii="Arial" w:hAnsi="Arial" w:cs="Arial"/>
-          <w:sz w:val="16"/>
-          <w:szCs w:val="16"/>
-        </w:rPr>
-      </w:pPr>
-    </w:p>
-    <w:p>
-      <w:pPr>
-        <w:shd w:val="clear" w:color="auto" w:fill="E2E2E2"/>
-        <w:contextualSpacing/>
-        <w:jc w:val="center"/>
-        <w:rPr>
-          <w:rFonts w:ascii="Arial" w:hAnsi="Arial" w:cs="Arial"/>
-          <w:b/>
-        </w:rPr>
-        <w:sectPr>
-          <w:headerReference w:type="even" r:id="rId11"/>
-          <w:headerReference w:type="default" r:id="rId12"/>
-          <w:footerReference w:type="even" r:id="rId13"/>
-          <w:footerReference w:type="default" r:id="rId14"/>
-          <w:type w:val="continuous"/>
-          <w:pgSz w:w="12240" w:h="15840"/>
-          <w:pgMar w:top="720" w:right="720" w:bottom="720" w:left="720" w:header="720" w:footer="720" w:gutter="0"/>
-          <w:cols w:space="720"/>
-        </w:sectPr>
-      </w:pPr>
-      <w:r>
-        <w:rPr>
-          <w:rFonts w:ascii="Arial" w:hAnsi="Arial" w:cs="Arial"/>
-          <w:b/>
-        </w:rPr>
-        <w:t>EXPERIENCE</w:t>
-      </w:r>
-    </w:p>
-    <w:p>
-      <w:pPr>
-        <w:tabs>
-          <w:tab w:val="right" w:pos="10800"/>
-        </w:tabs>
-        <w:contextualSpacing/>
-        <w:rPr>
-          <w:rFonts w:ascii="Arial" w:hAnsi="Arial" w:cs="Arial"/>
-          <w:szCs w:val="20"/>
-        </w:rPr>
-      </w:pPr>
-      <w:r>
-        <w:rPr>
-          <w:rFonts w:ascii="Arial" w:hAnsi="Arial" w:cs="Arial"/>
-          <w:b/>
-          <w:szCs w:val="20"/>
-        </w:rPr>
-        <w:lastRenderedPageBreak/>
-        <w:t xml:space="preserve">System Validation Engineer </w:t>
-      </w:r>
-      <w:r>
-        <w:rPr>
-          <w:rFonts w:ascii="Arial" w:hAnsi="Arial" w:cs="Arial"/>
-          <w:szCs w:val="20"/>
-        </w:rPr>
-        <w:t>— Intel Corporation — Columba, SC</w:t>
-      </w:r>
-      <w:r>
-        <w:rPr>
-          <w:rFonts w:ascii="Arial" w:hAnsi="Arial" w:cs="Arial"/>
-          <w:szCs w:val="20"/>
-        </w:rPr>
-        <w:tab/>
-        <w:t xml:space="preserve"> 2015-Present</w:t>
-      </w:r>
-    </w:p>
-    <w:p>
-      <w:pPr>
-        <w:numPr>
-          <w:ilvl w:val="0"/>
-          <w:numId w:val="13"/>
-        </w:numPr>
-        <w:contextualSpacing/>
-        <w:rPr>
-          <w:rFonts w:ascii="Arial" w:hAnsi="Arial" w:cs="Arial"/>
-          <w:b/>
-          <w:szCs w:val="20"/>
-        </w:rPr>
-      </w:pPr>
-      <w:r>
-        <w:rPr>
-          <w:rFonts w:ascii="Arial" w:hAnsi="Arial" w:cs="Arial"/>
-          <w:szCs w:val="20"/>
-        </w:rPr>
-        <w:t>Validating the correctness of the Xeon server processors</w:t>
-      </w:r>
-    </w:p>
-    <w:p>
-      <w:pPr>
-        <w:numPr>
-          <w:ilvl w:val="0"/>
-          <w:numId w:val="13"/>
-        </w:numPr>
-        <w:contextualSpacing/>
-        <w:rPr>
-          <w:rFonts w:ascii="Arial" w:hAnsi="Arial" w:cs="Arial"/>
-          <w:b/>
-          <w:szCs w:val="20"/>
-        </w:rPr>
-      </w:pPr>
-      <w:r>
-        <w:rPr>
-          <w:rFonts w:ascii="Arial" w:hAnsi="Arial" w:cs="Arial"/>
-          <w:szCs w:val="20"/>
-        </w:rPr>
-        <w:t>Analyzing system architectural documents and validating against the actual product</w:t>
-      </w:r>
-    </w:p>
-    <w:p>
-      <w:pPr>
-        <w:tabs>
-          <w:tab w:val="right" w:pos="10800"/>
-        </w:tabs>
-        <w:contextualSpacing/>
-        <w:rPr>
-          <w:rFonts w:ascii="Arial" w:hAnsi="Arial" w:cs="Arial"/>
-          <w:b/>
-          <w:sz w:val="8"/>
-          <w:szCs w:val="8"/>
-        </w:rPr>
-      </w:pPr>
-    </w:p>
-    <w:p>
-      <w:pPr>
-        <w:tabs>
-          <w:tab w:val="right" w:pos="10800"/>
-        </w:tabs>
-        <w:contextualSpacing/>
-        <w:rPr>
-          <w:rFonts w:ascii="Arial" w:hAnsi="Arial" w:cs="Arial"/>
-          <w:szCs w:val="20"/>
-        </w:rPr>
-      </w:pPr>
-      <w:r>
-        <w:rPr>
-          <w:rFonts w:ascii="Arial" w:hAnsi="Arial" w:cs="Arial"/>
-          <w:b/>
-          <w:szCs w:val="20"/>
-        </w:rPr>
-        <w:t xml:space="preserve">Web Developer </w:t>
-      </w:r>
-      <w:r>
-        <w:rPr>
-          <w:rFonts w:ascii="Arial" w:hAnsi="Arial" w:cs="Arial"/>
-          <w:szCs w:val="20"/>
-        </w:rPr>
-        <w:t>— Domain Superstar LLC — Telecommuting</w:t>
-      </w:r>
-      <w:r>
-        <w:rPr>
-          <w:rFonts w:ascii="Arial" w:hAnsi="Arial" w:cs="Arial"/>
-          <w:szCs w:val="20"/>
-        </w:rPr>
-        <w:tab/>
-        <w:t xml:space="preserve"> 2012-</w:t>
-      </w:r>
-      <w:r>
-        <w:rPr>
-          <w:rFonts w:ascii="Arial" w:hAnsi="Arial" w:cs="Arial"/>
-          <w:szCs w:val="20"/>
-        </w:rPr>
-        <w:t>2015</w:t>
-      </w:r>
-    </w:p>
-    <w:p>
-      <w:pPr>
-        <w:numPr>
-          <w:ilvl w:val="0"/>
-          <w:numId w:val="13"/>
-        </w:numPr>
-        <w:contextualSpacing/>
-        <w:rPr>
-          <w:rFonts w:ascii="Arial" w:hAnsi="Arial" w:cs="Arial"/>
-          <w:b/>
-          <w:szCs w:val="20"/>
-        </w:rPr>
-      </w:pPr>
-      <w:r>
-        <w:rPr>
-          <w:rFonts w:ascii="Arial" w:hAnsi="Arial" w:cs="Arial"/>
-          <w:szCs w:val="20"/>
-        </w:rPr>
-        <w:t>Worked on the WeightTraining</w:t>
-      </w:r>
-      <w:r>
-        <w:rPr>
-          <w:rFonts w:ascii="Arial" w:hAnsi="Arial" w:cs="Arial"/>
-          <w:szCs w:val="20"/>
-        </w:rPr>
-        <w:t>.com website</w:t>
-      </w:r>
-      <w:r>
-        <w:rPr>
-          <w:rFonts w:ascii="Arial" w:hAnsi="Arial" w:cs="Arial"/>
-          <w:szCs w:val="20"/>
-        </w:rPr>
-        <w:t>, written using Ruby on Rails</w:t>
-      </w:r>
-      <w:r>
-        <w:rPr>
-          <w:rFonts w:ascii="Arial" w:hAnsi="Arial" w:cs="Arial"/>
-          <w:b/>
-          <w:szCs w:val="20"/>
-        </w:rPr>
-        <w:t xml:space="preserve"> </w:t>
-      </w:r>
-      <w:r>
-        <w:rPr>
-          <w:rFonts w:ascii="Arial" w:hAnsi="Arial" w:cs="Arial"/>
-          <w:szCs w:val="20"/>
-        </w:rPr>
-        <w:t>with SASS</w:t>
-      </w:r>
-    </w:p>
-    <w:p>
-      <w:pPr>
-        <w:ind w:left="720"/>
-        <w:contextualSpacing/>
-        <w:rPr>
-          <w:rFonts w:ascii="Arial" w:hAnsi="Arial" w:cs="Arial"/>
-          <w:b/>
-          <w:szCs w:val="20"/>
-        </w:rPr>
-      </w:pPr>
-      <w:r>
-        <w:rPr>
-          <w:rFonts w:ascii="Arial" w:hAnsi="Arial" w:cs="Arial"/>
-          <w:szCs w:val="20"/>
-        </w:rPr>
-        <w:t>and JQuery implemented for the user interface (among other languages)</w:t>
-      </w:r>
-    </w:p>
-    <w:p>
-      <w:pPr>
-        <w:numPr>
-          <w:ilvl w:val="0"/>
-          <w:numId w:val="13"/>
-        </w:numPr>
-        <w:contextualSpacing/>
-        <w:rPr>
-          <w:rFonts w:ascii="Arial" w:hAnsi="Arial" w:cs="Arial"/>
-          <w:b/>
-          <w:szCs w:val="20"/>
-        </w:rPr>
-      </w:pPr>
-      <w:r>
-        <w:rPr>
-          <w:rFonts w:ascii="Arial" w:hAnsi="Arial" w:cs="Arial"/>
-          <w:szCs w:val="20"/>
-        </w:rPr>
-        <w:t>Extensive work on both the back-end code and front-end css to replicate Photoshop wireframes</w:t>
-      </w:r>
-    </w:p>
-    <w:p>
-      <w:pPr>
-        <w:numPr>
-          <w:ilvl w:val="0"/>
-          <w:numId w:val="13"/>
-        </w:numPr>
-        <w:contextualSpacing/>
-        <w:rPr>
-          <w:rFonts w:ascii="Arial" w:hAnsi="Arial" w:cs="Arial"/>
-          <w:b/>
-          <w:szCs w:val="20"/>
-        </w:rPr>
-      </w:pPr>
-      <w:r>
-        <w:rPr>
-          <w:rFonts w:ascii="Arial" w:hAnsi="Arial" w:cs="Arial"/>
-          <w:szCs w:val="20"/>
-        </w:rPr>
-        <w:t>Redesigned and implemented a new checkout system for making online purchases</w:t>
-      </w:r>
-    </w:p>
-    <w:p>
-      <w:pPr>
-        <w:tabs>
-          <w:tab w:val="right" w:pos="10800"/>
-        </w:tabs>
-        <w:contextualSpacing/>
-        <w:rPr>
-          <w:rFonts w:ascii="Arial" w:hAnsi="Arial" w:cs="Arial"/>
-          <w:b/>
-          <w:sz w:val="8"/>
-          <w:szCs w:val="8"/>
-        </w:rPr>
-      </w:pPr>
-    </w:p>
-    <w:p>
-      <w:pPr>
-        <w:tabs>
-          <w:tab w:val="right" w:pos="10800"/>
-        </w:tabs>
-        <w:contextualSpacing/>
-        <w:rPr>
-          <w:rFonts w:ascii="Arial" w:hAnsi="Arial" w:cs="Arial"/>
-          <w:szCs w:val="20"/>
-        </w:rPr>
-      </w:pPr>
-      <w:r>
-        <w:rPr>
-          <w:rFonts w:ascii="Arial" w:hAnsi="Arial" w:cs="Arial"/>
-          <w:b/>
-          <w:szCs w:val="20"/>
-        </w:rPr>
-        <w:t xml:space="preserve">Teaching Assistant </w:t>
-      </w:r>
-      <w:r>
-        <w:rPr>
-          <w:rFonts w:ascii="Arial" w:hAnsi="Arial" w:cs="Arial"/>
-          <w:szCs w:val="20"/>
-        </w:rPr>
-        <w:t>— Clemson University — Clemson, SC</w:t>
-      </w:r>
-      <w:r>
-        <w:rPr>
-          <w:rFonts w:ascii="Arial" w:hAnsi="Arial" w:cs="Arial"/>
-          <w:szCs w:val="20"/>
-        </w:rPr>
-        <w:tab/>
-        <w:t>2013-</w:t>
-      </w:r>
-      <w:r>
-        <w:rPr>
-          <w:rFonts w:ascii="Arial" w:hAnsi="Arial" w:cs="Arial"/>
-          <w:szCs w:val="20"/>
-        </w:rPr>
-        <w:t>2015</w:t>
-      </w:r>
-    </w:p>
-    <w:p>
-      <w:pPr>
-        <w:numPr>
-          <w:ilvl w:val="0"/>
-          <w:numId w:val="13"/>
-        </w:numPr>
-        <w:contextualSpacing/>
-        <w:rPr>
-          <w:rFonts w:ascii="Arial" w:hAnsi="Arial" w:cs="Arial"/>
-          <w:b/>
-          <w:szCs w:val="20"/>
-        </w:rPr>
-      </w:pPr>
-      <w:r>
-        <w:rPr>
-          <w:rFonts w:ascii="Arial" w:hAnsi="Arial" w:cs="Arial"/>
-          <w:szCs w:val="20"/>
-        </w:rPr>
-        <w:t>Taught 6 lab sections for Microcontroller Interfacing (ECE 372)</w:t>
-      </w:r>
-    </w:p>
-    <w:p>
-      <w:pPr>
-        <w:numPr>
-          <w:ilvl w:val="0"/>
-          <w:numId w:val="13"/>
-        </w:numPr>
-        <w:contextualSpacing/>
-        <w:rPr>
-          <w:rFonts w:ascii="Arial" w:hAnsi="Arial" w:cs="Arial"/>
-          <w:b/>
-          <w:szCs w:val="20"/>
-        </w:rPr>
-      </w:pPr>
-      <w:r>
-        <w:rPr>
-          <w:rFonts w:ascii="Arial" w:hAnsi="Arial" w:cs="Arial"/>
-          <w:szCs w:val="20"/>
-        </w:rPr>
-        <w:t>Taught 6</w:t>
-      </w:r>
-      <w:r>
-        <w:rPr>
-          <w:rFonts w:ascii="Arial" w:hAnsi="Arial" w:cs="Arial"/>
-          <w:szCs w:val="20"/>
-        </w:rPr>
-        <w:t xml:space="preserve"> lab </w:t>
-      </w:r>
-      <w:r>
-        <w:rPr>
-          <w:rFonts w:ascii="Arial" w:hAnsi="Arial" w:cs="Arial"/>
-          <w:szCs w:val="20"/>
-        </w:rPr>
-        <w:t>sections for Computer Organizati</w:t>
-      </w:r>
-      <w:r>
-        <w:rPr>
-          <w:rFonts w:ascii="Arial" w:hAnsi="Arial" w:cs="Arial"/>
-          <w:szCs w:val="20"/>
-        </w:rPr>
-        <w:t>on/x86 Assembly (ECE 273)</w:t>
-      </w:r>
-    </w:p>
-    <w:p>
-      <w:pPr>
-        <w:contextualSpacing/>
-        <w:rPr>
-          <w:rFonts w:ascii="Arial" w:hAnsi="Arial" w:cs="Arial"/>
-          <w:sz w:val="8"/>
-          <w:szCs w:val="8"/>
-        </w:rPr>
-      </w:pPr>
-    </w:p>
-    <w:p>
-      <w:pPr>
-        <w:tabs>
-          <w:tab w:val="right" w:pos="10800"/>
-        </w:tabs>
-        <w:contextualSpacing/>
-        <w:rPr>
-          <w:rFonts w:ascii="Arial" w:hAnsi="Arial" w:cs="Arial"/>
-          <w:szCs w:val="20"/>
-        </w:rPr>
-      </w:pPr>
-      <w:r>
-        <w:rPr>
-          <w:rFonts w:ascii="Arial" w:hAnsi="Arial" w:cs="Arial"/>
-          <w:b/>
-          <w:szCs w:val="20"/>
-        </w:rPr>
-        <w:t xml:space="preserve">Technology Assistant Crew Chief </w:t>
-      </w:r>
-      <w:r>
-        <w:rPr>
-          <w:rFonts w:ascii="Arial" w:hAnsi="Arial" w:cs="Arial"/>
-          <w:i/>
-          <w:szCs w:val="20"/>
-        </w:rPr>
-        <w:t xml:space="preserve">— </w:t>
-      </w:r>
-      <w:r>
-        <w:rPr>
-          <w:rFonts w:ascii="Arial" w:hAnsi="Arial" w:cs="Arial"/>
-          <w:szCs w:val="20"/>
-        </w:rPr>
-        <w:t>Bob Jones University — Greenville, SC</w:t>
-      </w:r>
-      <w:r>
-        <w:rPr>
-          <w:rFonts w:ascii="Arial" w:hAnsi="Arial" w:cs="Arial"/>
-          <w:b/>
-          <w:szCs w:val="20"/>
-        </w:rPr>
-        <w:tab/>
-      </w:r>
-      <w:r>
-        <w:rPr>
-          <w:rFonts w:ascii="Arial" w:hAnsi="Arial" w:cs="Arial"/>
-          <w:szCs w:val="20"/>
-        </w:rPr>
-        <w:t>2012-2013</w:t>
-      </w:r>
-    </w:p>
-    <w:p>
-      <w:pPr>
-        <w:numPr>
-          <w:ilvl w:val="0"/>
-          <w:numId w:val="7"/>
-        </w:numPr>
-        <w:contextualSpacing/>
-        <w:rPr>
-          <w:rFonts w:ascii="Arial" w:hAnsi="Arial" w:cs="Arial"/>
-          <w:szCs w:val="20"/>
-        </w:rPr>
-      </w:pPr>
-      <w:r>
-        <w:rPr>
-          <w:rFonts w:ascii="Arial" w:hAnsi="Arial" w:cs="Arial"/>
-          <w:szCs w:val="20"/>
-        </w:rPr>
-        <w:t>Responsible for training and managing as many as 11 staff members, coordinating worker schedules,</w:t>
-      </w:r>
-    </w:p>
-    <w:p>
-      <w:pPr>
-        <w:ind w:left="720"/>
-        <w:contextualSpacing/>
-        <w:rPr>
-          <w:rFonts w:ascii="Arial" w:hAnsi="Arial" w:cs="Arial"/>
-          <w:szCs w:val="20"/>
-        </w:rPr>
-      </w:pPr>
-      <w:r>
-        <w:rPr>
-          <w:rFonts w:ascii="Arial" w:hAnsi="Arial" w:cs="Arial"/>
-          <w:szCs w:val="20"/>
-        </w:rPr>
-        <w:t>overseeing special shifts, and handling maintenance issues in the computer science labs</w:t>
-      </w:r>
-    </w:p>
-    <w:p>
-      <w:pPr>
-        <w:numPr>
-          <w:ilvl w:val="0"/>
-          <w:numId w:val="7"/>
-        </w:numPr>
-        <w:contextualSpacing/>
-        <w:rPr>
-          <w:rFonts w:ascii="Arial" w:hAnsi="Arial" w:cs="Arial"/>
-          <w:szCs w:val="20"/>
-        </w:rPr>
-      </w:pPr>
-      <w:r>
-        <w:rPr>
-          <w:rFonts w:ascii="Arial" w:hAnsi="Arial" w:cs="Arial"/>
-          <w:szCs w:val="20"/>
-        </w:rPr>
-        <w:t>Developed management and relational skills</w:t>
-      </w:r>
-    </w:p>
-    <w:p>
-      <w:pPr>
-        <w:tabs>
-          <w:tab w:val="right" w:pos="10800"/>
-        </w:tabs>
-        <w:contextualSpacing/>
-        <w:rPr>
-          <w:rFonts w:ascii="Arial" w:hAnsi="Arial" w:cs="Arial"/>
-          <w:b/>
-          <w:sz w:val="8"/>
-          <w:szCs w:val="8"/>
-        </w:rPr>
-      </w:pPr>
-    </w:p>
-    <w:p>
-      <w:pPr>
-        <w:tabs>
-          <w:tab w:val="right" w:pos="10800"/>
-        </w:tabs>
-        <w:contextualSpacing/>
-        <w:rPr>
-          <w:rFonts w:ascii="Arial" w:hAnsi="Arial" w:cs="Arial"/>
-          <w:b/>
-          <w:szCs w:val="20"/>
-        </w:rPr>
-      </w:pPr>
-      <w:r>
-        <w:rPr>
-          <w:rFonts w:ascii="Arial" w:hAnsi="Arial" w:cs="Arial"/>
-          <w:b/>
-          <w:szCs w:val="20"/>
-        </w:rPr>
-        <w:t xml:space="preserve">Software Engineering Intern </w:t>
-      </w:r>
-      <w:r>
-        <w:rPr>
-          <w:rFonts w:ascii="Arial" w:hAnsi="Arial" w:cs="Arial"/>
-          <w:szCs w:val="20"/>
-        </w:rPr>
-        <w:t>— AAI Corporation (Textron Systems) — Goose Creek, SC</w:t>
-      </w:r>
-      <w:r>
-        <w:rPr>
-          <w:rFonts w:ascii="Arial" w:hAnsi="Arial" w:cs="Arial"/>
-          <w:b/>
-          <w:szCs w:val="20"/>
-        </w:rPr>
-        <w:t xml:space="preserve"> </w:t>
-      </w:r>
-      <w:r>
-        <w:rPr>
-          <w:rFonts w:ascii="Arial" w:hAnsi="Arial" w:cs="Arial"/>
-          <w:b/>
-          <w:szCs w:val="20"/>
-        </w:rPr>
-        <w:tab/>
-      </w:r>
-      <w:r>
-        <w:rPr>
-          <w:rFonts w:ascii="Arial" w:hAnsi="Arial" w:cs="Arial"/>
-          <w:szCs w:val="20"/>
-        </w:rPr>
-        <w:t>Summers 2010/11</w:t>
-      </w:r>
-    </w:p>
-    <w:p>
-      <w:pPr>
-        <w:numPr>
-          <w:ilvl w:val="0"/>
-          <w:numId w:val="7"/>
-        </w:numPr>
-        <w:contextualSpacing/>
-        <w:rPr>
-          <w:rFonts w:ascii="Arial" w:hAnsi="Arial" w:cs="Arial"/>
-          <w:szCs w:val="20"/>
-        </w:rPr>
-      </w:pPr>
-      <w:r>
-        <w:rPr>
-          <w:rFonts w:ascii="Arial" w:hAnsi="Arial" w:cs="Arial"/>
-          <w:szCs w:val="20"/>
-        </w:rPr>
-        <w:t>Developed a maintenance-training simulator for the DOD F-35 Joint Strike Fighter program</w:t>
-      </w:r>
-    </w:p>
-    <w:p>
-      <w:pPr>
-        <w:numPr>
-          <w:ilvl w:val="0"/>
-          <w:numId w:val="7"/>
-        </w:numPr>
-        <w:contextualSpacing/>
-        <w:rPr>
-          <w:rFonts w:ascii="Arial" w:hAnsi="Arial" w:cs="Arial"/>
-          <w:szCs w:val="20"/>
-        </w:rPr>
-      </w:pPr>
-      <w:r>
-        <w:rPr>
-          <w:rFonts w:ascii="Arial" w:hAnsi="Arial" w:cs="Arial"/>
-          <w:szCs w:val="20"/>
-        </w:rPr>
-        <w:t>Worked alongside the customer for on-site testing and analysis</w:t>
-      </w:r>
-    </w:p>
-    <w:p>
-      <w:pPr>
-        <w:numPr>
-          <w:ilvl w:val="0"/>
-          <w:numId w:val="7"/>
-        </w:numPr>
-        <w:contextualSpacing/>
-        <w:rPr>
-          <w:rFonts w:ascii="Arial" w:hAnsi="Arial" w:cs="Arial"/>
-          <w:szCs w:val="20"/>
-        </w:rPr>
-      </w:pPr>
-      <w:r>
-        <w:rPr>
-          <w:rFonts w:ascii="Arial" w:hAnsi="Arial" w:cs="Arial"/>
-          <w:szCs w:val="20"/>
-        </w:rPr>
-        <w:t xml:space="preserve">Gained experience </w:t>
-      </w:r>
-      <w:r>
-        <w:rPr>
-          <w:rFonts w:ascii="Arial" w:hAnsi="Arial" w:cs="Arial"/>
-          <w:szCs w:val="20"/>
-        </w:rPr>
-        <w:t>in</w:t>
-      </w:r>
-      <w:r>
-        <w:rPr>
-          <w:rFonts w:ascii="Arial" w:hAnsi="Arial" w:cs="Arial"/>
-          <w:szCs w:val="20"/>
-        </w:rPr>
-        <w:t xml:space="preserve"> project management, code/script testing, and ITAR</w:t>
       </w:r>
     </w:p>
     <w:p>
@@ -1376,7 +1275,7 @@
       <w:pPr>
         <w:numPr>
           <w:ilvl w:val="0"/>
-          <w:numId w:val="11"/>
+          <w:numId w:val="9"/>
         </w:numPr>
         <w:contextualSpacing/>
         <w:rPr>
@@ -1387,7 +1286,7 @@
         <w:rPr>
           <w:rFonts w:ascii="Arial" w:hAnsi="Arial" w:cs="Arial"/>
         </w:rPr>
-        <w:t>Git / Source Control</w:t>
+        <w:t>Python</w:t>
       </w:r>
     </w:p>
     <w:p>
@@ -1401,12 +1300,20 @@
           <w:rFonts w:ascii="Arial" w:hAnsi="Arial" w:cs="Arial"/>
         </w:rPr>
       </w:pPr>
+      <w:proofErr w:type="spellStart"/>
       <w:r>
         <w:rPr>
           <w:rFonts w:ascii="Arial" w:hAnsi="Arial" w:cs="Arial"/>
         </w:rPr>
         <w:lastRenderedPageBreak/>
-        <w:t>Ruby on Rails</w:t>
+        <w:t>Git</w:t>
+      </w:r>
+      <w:proofErr w:type="spellEnd"/>
+      <w:r>
+        <w:rPr>
+          <w:rFonts w:ascii="Arial" w:hAnsi="Arial" w:cs="Arial"/>
+        </w:rPr>
+        <w:t xml:space="preserve"> / Source Control</w:t>
       </w:r>
     </w:p>
     <w:p>
@@ -1424,7 +1331,7 @@
         <w:rPr>
           <w:rFonts w:ascii="Arial" w:hAnsi="Arial" w:cs="Arial"/>
         </w:rPr>
-        <w:t>HTML and CSS / SASS</w:t>
+        <w:t>Ruby on Rails</w:t>
       </w:r>
     </w:p>
     <w:p>
@@ -1442,31 +1349,7 @@
         <w:rPr>
           <w:rFonts w:ascii="Arial" w:hAnsi="Arial" w:cs="Arial"/>
         </w:rPr>
-        <w:t>JavaS</w:t>
-      </w:r>
-      <w:r>
-        <w:rPr>
-          <w:rFonts w:ascii="Arial" w:hAnsi="Arial" w:cs="Arial"/>
-        </w:rPr>
-        <w:t>cript / J</w:t>
-      </w:r>
-      <w:r>
-        <w:rPr>
-          <w:rFonts w:ascii="Arial" w:hAnsi="Arial" w:cs="Arial"/>
-        </w:rPr>
-        <w:t>Q</w:t>
-      </w:r>
-      <w:r>
-        <w:rPr>
-          <w:rFonts w:ascii="Arial" w:hAnsi="Arial" w:cs="Arial"/>
-        </w:rPr>
-        <w:t>uery</w:t>
-      </w:r>
-      <w:r>
-        <w:rPr>
-          <w:rFonts w:ascii="Arial" w:hAnsi="Arial" w:cs="Arial"/>
-        </w:rPr>
-        <w:t xml:space="preserve"> / CoffeeScript</w:t>
+        <w:t>HTML, CSS, and JavaScript</w:t>
       </w:r>
     </w:p>
     <w:p>
@@ -1550,6 +1433,7 @@
         </w:rPr>
         <w:t xml:space="preserve">Analyzed the effects of adding multimedia to questions on a question/answer website. This study utilized my </w:t>
       </w:r>
+      <w:proofErr w:type="spellStart"/>
       <w:r>
         <w:rPr>
           <w:rFonts w:ascii="Arial" w:hAnsi="Arial" w:cs="Arial"/>
@@ -1557,6 +1441,7 @@
         </w:rPr>
         <w:t>MultiQuery</w:t>
       </w:r>
+      <w:proofErr w:type="spellEnd"/>
       <w:r>
         <w:rPr>
           <w:rFonts w:ascii="Arial" w:hAnsi="Arial" w:cs="Arial"/>
@@ -1575,12 +1460,21 @@
           <w:rFonts w:ascii="Arial" w:hAnsi="Arial" w:cs="Arial"/>
         </w:rPr>
       </w:pPr>
+      <w:proofErr w:type="spellStart"/>
       <w:r>
         <w:rPr>
           <w:rFonts w:ascii="Arial" w:hAnsi="Arial" w:cs="Arial"/>
           <w:i/>
         </w:rPr>
-        <w:t xml:space="preserve">MultiQuery </w:t>
+        <w:t>MultiQuery</w:t>
+      </w:r>
+      <w:proofErr w:type="spellEnd"/>
+      <w:r>
+        <w:rPr>
+          <w:rFonts w:ascii="Arial" w:hAnsi="Arial" w:cs="Arial"/>
+          <w:i/>
+        </w:rPr>
+        <w:t xml:space="preserve"> </w:t>
       </w:r>
       <w:r>
         <w:rPr>
@@ -1762,7 +1656,7 @@
       </w:r>
     </w:p>
     <w:sectPr>
-      <w:headerReference w:type="even" r:id="rId15"/>
+      <w:headerReference w:type="even" r:id="rId14"/>
       <w:type w:val="continuous"/>
       <w:pgSz w:w="12240" w:h="15840"/>
       <w:pgMar w:top="720" w:right="720" w:bottom="720" w:left="720" w:header="720" w:footer="720" w:gutter="0"/>
@@ -1774,7 +1668,7 @@
 </file>
 
 <file path=word/endnotes.xml><?xml version="1.0" encoding="utf-8"?>
-<w:endnotes xmlns:wpc="http://schemas.microsoft.com/office/word/2010/wordprocessingCanvas" xmlns:mo="http://schemas.microsoft.com/office/mac/office/2008/main" xmlns:mc="http://schemas.openxmlformats.org/markup-compatibility/2006" xmlns:mv="urn:schemas-microsoft-com:mac:vml" xmlns:o="urn:schemas-microsoft-com:office:office" xmlns:r="http://schemas.openxmlformats.org/officeDocument/2006/relationships" xmlns:m="http://schemas.openxmlformats.org/officeDocument/2006/math" xmlns:v="urn:schemas-microsoft-com:vml" xmlns:wp14="http://schemas.microsoft.com/office/word/2010/wordprocessingDrawing" xmlns:wp="http://schemas.openxmlformats.org/drawingml/2006/wordprocessingDrawing" xmlns:w10="urn:schemas-microsoft-com:office:word" xmlns:w="http://schemas.openxmlformats.org/wordprocessingml/2006/main" xmlns:w14="http://schemas.microsoft.com/office/word/2010/wordml" xmlns:wpg="http://schemas.microsoft.com/office/word/2010/wordprocessingGroup" xmlns:wpi="http://schemas.microsoft.com/office/word/2010/wordprocessingInk" xmlns:wne="http://schemas.microsoft.com/office/word/2006/wordml" xmlns:wps="http://schemas.microsoft.com/office/word/2010/wordprocessingShape" mc:Ignorable="w14 wp14">
+<w:endnotes xmlns:wpc="http://schemas.microsoft.com/office/word/2010/wordprocessingCanvas" xmlns:mo="http://schemas.microsoft.com/office/mac/office/2008/main" xmlns:mc="http://schemas.openxmlformats.org/markup-compatibility/2006" xmlns:mv="urn:schemas-microsoft-com:mac:vml" xmlns:o="urn:schemas-microsoft-com:office:office" xmlns:r="http://schemas.openxmlformats.org/officeDocument/2006/relationships" xmlns:m="http://schemas.openxmlformats.org/officeDocument/2006/math" xmlns:v="urn:schemas-microsoft-com:vml" xmlns:wp14="http://schemas.microsoft.com/office/word/2010/wordprocessingDrawing" xmlns:wp="http://schemas.openxmlformats.org/drawingml/2006/wordprocessingDrawing" xmlns:w10="urn:schemas-microsoft-com:office:word" xmlns:w="http://schemas.openxmlformats.org/wordprocessingml/2006/main" xmlns:w14="http://schemas.microsoft.com/office/word/2010/wordml" xmlns:w15="http://schemas.microsoft.com/office/word/2012/wordml" xmlns:wpg="http://schemas.microsoft.com/office/word/2010/wordprocessingGroup" xmlns:wpi="http://schemas.microsoft.com/office/word/2010/wordprocessingInk" xmlns:wne="http://schemas.microsoft.com/office/word/2006/wordml" xmlns:wps="http://schemas.microsoft.com/office/word/2010/wordprocessingShape" mc:Ignorable="w14 w15 wp14">
   <w:endnote w:type="separator" w:id="-1">
     <w:p>
       <w:r>
@@ -1793,7 +1687,7 @@
 </file>
 
 <file path=word/footer1.xml><?xml version="1.0" encoding="utf-8"?>
-<w:ftr xmlns:wpc="http://schemas.microsoft.com/office/word/2010/wordprocessingCanvas" xmlns:mo="http://schemas.microsoft.com/office/mac/office/2008/main" xmlns:mc="http://schemas.openxmlformats.org/markup-compatibility/2006" xmlns:mv="urn:schemas-microsoft-com:mac:vml" xmlns:o="urn:schemas-microsoft-com:office:office" xmlns:r="http://schemas.openxmlformats.org/officeDocument/2006/relationships" xmlns:m="http://schemas.openxmlformats.org/officeDocument/2006/math" xmlns:v="urn:schemas-microsoft-com:vml" xmlns:wp14="http://schemas.microsoft.com/office/word/2010/wordprocessingDrawing" xmlns:wp="http://schemas.openxmlformats.org/drawingml/2006/wordprocessingDrawing" xmlns:w10="urn:schemas-microsoft-com:office:word" xmlns:w="http://schemas.openxmlformats.org/wordprocessingml/2006/main" xmlns:w14="http://schemas.microsoft.com/office/word/2010/wordml" xmlns:wpg="http://schemas.microsoft.com/office/word/2010/wordprocessingGroup" xmlns:wpi="http://schemas.microsoft.com/office/word/2010/wordprocessingInk" xmlns:wne="http://schemas.microsoft.com/office/word/2006/wordml" xmlns:wps="http://schemas.microsoft.com/office/word/2010/wordprocessingShape" mc:Ignorable="w14 wp14">
+<w:ftr xmlns:wpc="http://schemas.microsoft.com/office/word/2010/wordprocessingCanvas" xmlns:mo="http://schemas.microsoft.com/office/mac/office/2008/main" xmlns:mc="http://schemas.openxmlformats.org/markup-compatibility/2006" xmlns:mv="urn:schemas-microsoft-com:mac:vml" xmlns:o="urn:schemas-microsoft-com:office:office" xmlns:r="http://schemas.openxmlformats.org/officeDocument/2006/relationships" xmlns:m="http://schemas.openxmlformats.org/officeDocument/2006/math" xmlns:v="urn:schemas-microsoft-com:vml" xmlns:wp14="http://schemas.microsoft.com/office/word/2010/wordprocessingDrawing" xmlns:wp="http://schemas.openxmlformats.org/drawingml/2006/wordprocessingDrawing" xmlns:w10="urn:schemas-microsoft-com:office:word" xmlns:w="http://schemas.openxmlformats.org/wordprocessingml/2006/main" xmlns:w14="http://schemas.microsoft.com/office/word/2010/wordml" xmlns:w15="http://schemas.microsoft.com/office/word/2012/wordml" xmlns:wpg="http://schemas.microsoft.com/office/word/2010/wordprocessingGroup" xmlns:wpi="http://schemas.microsoft.com/office/word/2010/wordprocessingInk" xmlns:wne="http://schemas.microsoft.com/office/word/2006/wordml" xmlns:wps="http://schemas.microsoft.com/office/word/2010/wordprocessingShape" mc:Ignorable="w14 w15 wp14">
   <w:p>
     <w:pPr>
       <w:pStyle w:val="FreeForm"/>
@@ -1808,7 +1702,7 @@
 </file>
 
 <file path=word/footer2.xml><?xml version="1.0" encoding="utf-8"?>
-<w:ftr xmlns:wpc="http://schemas.microsoft.com/office/word/2010/wordprocessingCanvas" xmlns:mo="http://schemas.microsoft.com/office/mac/office/2008/main" xmlns:mc="http://schemas.openxmlformats.org/markup-compatibility/2006" xmlns:mv="urn:schemas-microsoft-com:mac:vml" xmlns:o="urn:schemas-microsoft-com:office:office" xmlns:r="http://schemas.openxmlformats.org/officeDocument/2006/relationships" xmlns:m="http://schemas.openxmlformats.org/officeDocument/2006/math" xmlns:v="urn:schemas-microsoft-com:vml" xmlns:wp14="http://schemas.microsoft.com/office/word/2010/wordprocessingDrawing" xmlns:wp="http://schemas.openxmlformats.org/drawingml/2006/wordprocessingDrawing" xmlns:w10="urn:schemas-microsoft-com:office:word" xmlns:w="http://schemas.openxmlformats.org/wordprocessingml/2006/main" xmlns:w14="http://schemas.microsoft.com/office/word/2010/wordml" xmlns:wpg="http://schemas.microsoft.com/office/word/2010/wordprocessingGroup" xmlns:wpi="http://schemas.microsoft.com/office/word/2010/wordprocessingInk" xmlns:wne="http://schemas.microsoft.com/office/word/2006/wordml" xmlns:wps="http://schemas.microsoft.com/office/word/2010/wordprocessingShape" mc:Ignorable="w14 wp14">
+<w:ftr xmlns:wpc="http://schemas.microsoft.com/office/word/2010/wordprocessingCanvas" xmlns:mo="http://schemas.microsoft.com/office/mac/office/2008/main" xmlns:mc="http://schemas.openxmlformats.org/markup-compatibility/2006" xmlns:mv="urn:schemas-microsoft-com:mac:vml" xmlns:o="urn:schemas-microsoft-com:office:office" xmlns:r="http://schemas.openxmlformats.org/officeDocument/2006/relationships" xmlns:m="http://schemas.openxmlformats.org/officeDocument/2006/math" xmlns:v="urn:schemas-microsoft-com:vml" xmlns:wp14="http://schemas.microsoft.com/office/word/2010/wordprocessingDrawing" xmlns:wp="http://schemas.openxmlformats.org/drawingml/2006/wordprocessingDrawing" xmlns:w10="urn:schemas-microsoft-com:office:word" xmlns:w="http://schemas.openxmlformats.org/wordprocessingml/2006/main" xmlns:w14="http://schemas.microsoft.com/office/word/2010/wordml" xmlns:w15="http://schemas.microsoft.com/office/word/2012/wordml" xmlns:wpg="http://schemas.microsoft.com/office/word/2010/wordprocessingGroup" xmlns:wpi="http://schemas.microsoft.com/office/word/2010/wordprocessingInk" xmlns:wne="http://schemas.microsoft.com/office/word/2006/wordml" xmlns:wps="http://schemas.microsoft.com/office/word/2010/wordprocessingShape" mc:Ignorable="w14 w15 wp14">
   <w:p>
     <w:pPr>
       <w:pStyle w:val="FreeForm"/>
@@ -1823,7 +1717,7 @@
 </file>
 
 <file path=word/footnotes.xml><?xml version="1.0" encoding="utf-8"?>
-<w:footnotes xmlns:wpc="http://schemas.microsoft.com/office/word/2010/wordprocessingCanvas" xmlns:mo="http://schemas.microsoft.com/office/mac/office/2008/main" xmlns:mc="http://schemas.openxmlformats.org/markup-compatibility/2006" xmlns:mv="urn:schemas-microsoft-com:mac:vml" xmlns:o="urn:schemas-microsoft-com:office:office" xmlns:r="http://schemas.openxmlformats.org/officeDocument/2006/relationships" xmlns:m="http://schemas.openxmlformats.org/officeDocument/2006/math" xmlns:v="urn:schemas-microsoft-com:vml" xmlns:wp14="http://schemas.microsoft.com/office/word/2010/wordprocessingDrawing" xmlns:wp="http://schemas.openxmlformats.org/drawingml/2006/wordprocessingDrawing" xmlns:w10="urn:schemas-microsoft-com:office:word" xmlns:w="http://schemas.openxmlformats.org/wordprocessingml/2006/main" xmlns:w14="http://schemas.microsoft.com/office/word/2010/wordml" xmlns:wpg="http://schemas.microsoft.com/office/word/2010/wordprocessingGroup" xmlns:wpi="http://schemas.microsoft.com/office/word/2010/wordprocessingInk" xmlns:wne="http://schemas.microsoft.com/office/word/2006/wordml" xmlns:wps="http://schemas.microsoft.com/office/word/2010/wordprocessingShape" mc:Ignorable="w14 wp14">
+<w:footnotes xmlns:wpc="http://schemas.microsoft.com/office/word/2010/wordprocessingCanvas" xmlns:mo="http://schemas.microsoft.com/office/mac/office/2008/main" xmlns:mc="http://schemas.openxmlformats.org/markup-compatibility/2006" xmlns:mv="urn:schemas-microsoft-com:mac:vml" xmlns:o="urn:schemas-microsoft-com:office:office" xmlns:r="http://schemas.openxmlformats.org/officeDocument/2006/relationships" xmlns:m="http://schemas.openxmlformats.org/officeDocument/2006/math" xmlns:v="urn:schemas-microsoft-com:vml" xmlns:wp14="http://schemas.microsoft.com/office/word/2010/wordprocessingDrawing" xmlns:wp="http://schemas.openxmlformats.org/drawingml/2006/wordprocessingDrawing" xmlns:w10="urn:schemas-microsoft-com:office:word" xmlns:w="http://schemas.openxmlformats.org/wordprocessingml/2006/main" xmlns:w14="http://schemas.microsoft.com/office/word/2010/wordml" xmlns:w15="http://schemas.microsoft.com/office/word/2012/wordml" xmlns:wpg="http://schemas.microsoft.com/office/word/2010/wordprocessingGroup" xmlns:wpi="http://schemas.microsoft.com/office/word/2010/wordprocessingInk" xmlns:wne="http://schemas.microsoft.com/office/word/2006/wordml" xmlns:wps="http://schemas.microsoft.com/office/word/2010/wordprocessingShape" mc:Ignorable="w14 w15 wp14">
   <w:footnote w:type="separator" w:id="-1">
     <w:p>
       <w:r>
@@ -1842,7 +1736,7 @@
 </file>
 
 <file path=word/header1.xml><?xml version="1.0" encoding="utf-8"?>
-<w:hdr xmlns:wpc="http://schemas.microsoft.com/office/word/2010/wordprocessingCanvas" xmlns:mo="http://schemas.microsoft.com/office/mac/office/2008/main" xmlns:mc="http://schemas.openxmlformats.org/markup-compatibility/2006" xmlns:mv="urn:schemas-microsoft-com:mac:vml" xmlns:o="urn:schemas-microsoft-com:office:office" xmlns:r="http://schemas.openxmlformats.org/officeDocument/2006/relationships" xmlns:m="http://schemas.openxmlformats.org/officeDocument/2006/math" xmlns:v="urn:schemas-microsoft-com:vml" xmlns:wp14="http://schemas.microsoft.com/office/word/2010/wordprocessingDrawing" xmlns:wp="http://schemas.openxmlformats.org/drawingml/2006/wordprocessingDrawing" xmlns:w10="urn:schemas-microsoft-com:office:word" xmlns:w="http://schemas.openxmlformats.org/wordprocessingml/2006/main" xmlns:w14="http://schemas.microsoft.com/office/word/2010/wordml" xmlns:wpg="http://schemas.microsoft.com/office/word/2010/wordprocessingGroup" xmlns:wpi="http://schemas.microsoft.com/office/word/2010/wordprocessingInk" xmlns:wne="http://schemas.microsoft.com/office/word/2006/wordml" xmlns:wps="http://schemas.microsoft.com/office/word/2010/wordprocessingShape" mc:Ignorable="w14 wp14">
+<w:hdr xmlns:wpc="http://schemas.microsoft.com/office/word/2010/wordprocessingCanvas" xmlns:mo="http://schemas.microsoft.com/office/mac/office/2008/main" xmlns:mc="http://schemas.openxmlformats.org/markup-compatibility/2006" xmlns:mv="urn:schemas-microsoft-com:mac:vml" xmlns:o="urn:schemas-microsoft-com:office:office" xmlns:r="http://schemas.openxmlformats.org/officeDocument/2006/relationships" xmlns:m="http://schemas.openxmlformats.org/officeDocument/2006/math" xmlns:v="urn:schemas-microsoft-com:vml" xmlns:wp14="http://schemas.microsoft.com/office/word/2010/wordprocessingDrawing" xmlns:wp="http://schemas.openxmlformats.org/drawingml/2006/wordprocessingDrawing" xmlns:w10="urn:schemas-microsoft-com:office:word" xmlns:w="http://schemas.openxmlformats.org/wordprocessingml/2006/main" xmlns:w14="http://schemas.microsoft.com/office/word/2010/wordml" xmlns:w15="http://schemas.microsoft.com/office/word/2012/wordml" xmlns:wpg="http://schemas.microsoft.com/office/word/2010/wordprocessingGroup" xmlns:wpi="http://schemas.microsoft.com/office/word/2010/wordprocessingInk" xmlns:wne="http://schemas.microsoft.com/office/word/2006/wordml" xmlns:wps="http://schemas.microsoft.com/office/word/2010/wordprocessingShape" mc:Ignorable="w14 w15 wp14">
   <w:p>
     <w:pPr>
       <w:pStyle w:val="FreeForm"/>
@@ -1857,7 +1751,7 @@
 </file>
 
 <file path=word/header2.xml><?xml version="1.0" encoding="utf-8"?>
-<w:hdr xmlns:wpc="http://schemas.microsoft.com/office/word/2010/wordprocessingCanvas" xmlns:mo="http://schemas.microsoft.com/office/mac/office/2008/main" xmlns:mc="http://schemas.openxmlformats.org/markup-compatibility/2006" xmlns:mv="urn:schemas-microsoft-com:mac:vml" xmlns:o="urn:schemas-microsoft-com:office:office" xmlns:r="http://schemas.openxmlformats.org/officeDocument/2006/relationships" xmlns:m="http://schemas.openxmlformats.org/officeDocument/2006/math" xmlns:v="urn:schemas-microsoft-com:vml" xmlns:wp14="http://schemas.microsoft.com/office/word/2010/wordprocessingDrawing" xmlns:wp="http://schemas.openxmlformats.org/drawingml/2006/wordprocessingDrawing" xmlns:w10="urn:schemas-microsoft-com:office:word" xmlns:w="http://schemas.openxmlformats.org/wordprocessingml/2006/main" xmlns:w14="http://schemas.microsoft.com/office/word/2010/wordml" xmlns:wpg="http://schemas.microsoft.com/office/word/2010/wordprocessingGroup" xmlns:wpi="http://schemas.microsoft.com/office/word/2010/wordprocessingInk" xmlns:wne="http://schemas.microsoft.com/office/word/2006/wordml" xmlns:wps="http://schemas.microsoft.com/office/word/2010/wordprocessingShape" mc:Ignorable="w14 wp14">
+<w:hdr xmlns:wpc="http://schemas.microsoft.com/office/word/2010/wordprocessingCanvas" xmlns:mo="http://schemas.microsoft.com/office/mac/office/2008/main" xmlns:mc="http://schemas.openxmlformats.org/markup-compatibility/2006" xmlns:mv="urn:schemas-microsoft-com:mac:vml" xmlns:o="urn:schemas-microsoft-com:office:office" xmlns:r="http://schemas.openxmlformats.org/officeDocument/2006/relationships" xmlns:m="http://schemas.openxmlformats.org/officeDocument/2006/math" xmlns:v="urn:schemas-microsoft-com:vml" xmlns:wp14="http://schemas.microsoft.com/office/word/2010/wordprocessingDrawing" xmlns:wp="http://schemas.openxmlformats.org/drawingml/2006/wordprocessingDrawing" xmlns:w10="urn:schemas-microsoft-com:office:word" xmlns:w="http://schemas.openxmlformats.org/wordprocessingml/2006/main" xmlns:w14="http://schemas.microsoft.com/office/word/2010/wordml" xmlns:w15="http://schemas.microsoft.com/office/word/2012/wordml" xmlns:wpg="http://schemas.microsoft.com/office/word/2010/wordprocessingGroup" xmlns:wpi="http://schemas.microsoft.com/office/word/2010/wordprocessingInk" xmlns:wne="http://schemas.microsoft.com/office/word/2006/wordml" xmlns:wps="http://schemas.microsoft.com/office/word/2010/wordprocessingShape" mc:Ignorable="w14 w15 wp14">
   <w:p>
     <w:pPr>
       <w:pStyle w:val="FreeForm"/>
@@ -1872,13 +1766,13 @@
 </file>
 
 <file path=word/header3.xml><?xml version="1.0" encoding="utf-8"?>
-<w:hdr xmlns:wpc="http://schemas.microsoft.com/office/word/2010/wordprocessingCanvas" xmlns:mo="http://schemas.microsoft.com/office/mac/office/2008/main" xmlns:mc="http://schemas.openxmlformats.org/markup-compatibility/2006" xmlns:mv="urn:schemas-microsoft-com:mac:vml" xmlns:o="urn:schemas-microsoft-com:office:office" xmlns:r="http://schemas.openxmlformats.org/officeDocument/2006/relationships" xmlns:m="http://schemas.openxmlformats.org/officeDocument/2006/math" xmlns:v="urn:schemas-microsoft-com:vml" xmlns:wp14="http://schemas.microsoft.com/office/word/2010/wordprocessingDrawing" xmlns:wp="http://schemas.openxmlformats.org/drawingml/2006/wordprocessingDrawing" xmlns:w10="urn:schemas-microsoft-com:office:word" xmlns:w="http://schemas.openxmlformats.org/wordprocessingml/2006/main" xmlns:w14="http://schemas.microsoft.com/office/word/2010/wordml" xmlns:wpg="http://schemas.microsoft.com/office/word/2010/wordprocessingGroup" xmlns:wpi="http://schemas.microsoft.com/office/word/2010/wordprocessingInk" xmlns:wne="http://schemas.microsoft.com/office/word/2006/wordml" xmlns:wps="http://schemas.microsoft.com/office/word/2010/wordprocessingShape" mc:Ignorable="w14 wp14">
+<w:hdr xmlns:wpc="http://schemas.microsoft.com/office/word/2010/wordprocessingCanvas" xmlns:mo="http://schemas.microsoft.com/office/mac/office/2008/main" xmlns:mc="http://schemas.openxmlformats.org/markup-compatibility/2006" xmlns:mv="urn:schemas-microsoft-com:mac:vml" xmlns:o="urn:schemas-microsoft-com:office:office" xmlns:r="http://schemas.openxmlformats.org/officeDocument/2006/relationships" xmlns:m="http://schemas.openxmlformats.org/officeDocument/2006/math" xmlns:v="urn:schemas-microsoft-com:vml" xmlns:wp14="http://schemas.microsoft.com/office/word/2010/wordprocessingDrawing" xmlns:wp="http://schemas.openxmlformats.org/drawingml/2006/wordprocessingDrawing" xmlns:w10="urn:schemas-microsoft-com:office:word" xmlns:w="http://schemas.openxmlformats.org/wordprocessingml/2006/main" xmlns:w14="http://schemas.microsoft.com/office/word/2010/wordml" xmlns:w15="http://schemas.microsoft.com/office/word/2012/wordml" xmlns:wpg="http://schemas.microsoft.com/office/word/2010/wordprocessingGroup" xmlns:wpi="http://schemas.microsoft.com/office/word/2010/wordprocessingInk" xmlns:wne="http://schemas.microsoft.com/office/word/2006/wordml" xmlns:wps="http://schemas.microsoft.com/office/word/2010/wordprocessingShape" mc:Ignorable="w14 w15 wp14">
   <w:p/>
 </w:hdr>
 </file>
 
 <file path=word/numbering.xml><?xml version="1.0" encoding="utf-8"?>
-<w:numbering xmlns:wpc="http://schemas.microsoft.com/office/word/2010/wordprocessingCanvas" xmlns:mo="http://schemas.microsoft.com/office/mac/office/2008/main" xmlns:mc="http://schemas.openxmlformats.org/markup-compatibility/2006" xmlns:mv="urn:schemas-microsoft-com:mac:vml" xmlns:o="urn:schemas-microsoft-com:office:office" xmlns:r="http://schemas.openxmlformats.org/officeDocument/2006/relationships" xmlns:m="http://schemas.openxmlformats.org/officeDocument/2006/math" xmlns:v="urn:schemas-microsoft-com:vml" xmlns:wp14="http://schemas.microsoft.com/office/word/2010/wordprocessingDrawing" xmlns:wp="http://schemas.openxmlformats.org/drawingml/2006/wordprocessingDrawing" xmlns:w10="urn:schemas-microsoft-com:office:word" xmlns:w="http://schemas.openxmlformats.org/wordprocessingml/2006/main" xmlns:w14="http://schemas.microsoft.com/office/word/2010/wordml" xmlns:wpg="http://schemas.microsoft.com/office/word/2010/wordprocessingGroup" xmlns:wpi="http://schemas.microsoft.com/office/word/2010/wordprocessingInk" xmlns:wne="http://schemas.microsoft.com/office/word/2006/wordml" xmlns:wps="http://schemas.microsoft.com/office/word/2010/wordprocessingShape" mc:Ignorable="w14 wp14">
+<w:numbering xmlns:wpc="http://schemas.microsoft.com/office/word/2010/wordprocessingCanvas" xmlns:mo="http://schemas.microsoft.com/office/mac/office/2008/main" xmlns:mc="http://schemas.openxmlformats.org/markup-compatibility/2006" xmlns:mv="urn:schemas-microsoft-com:mac:vml" xmlns:o="urn:schemas-microsoft-com:office:office" xmlns:r="http://schemas.openxmlformats.org/officeDocument/2006/relationships" xmlns:m="http://schemas.openxmlformats.org/officeDocument/2006/math" xmlns:v="urn:schemas-microsoft-com:vml" xmlns:wp14="http://schemas.microsoft.com/office/word/2010/wordprocessingDrawing" xmlns:wp="http://schemas.openxmlformats.org/drawingml/2006/wordprocessingDrawing" xmlns:w10="urn:schemas-microsoft-com:office:word" xmlns:w="http://schemas.openxmlformats.org/wordprocessingml/2006/main" xmlns:w14="http://schemas.microsoft.com/office/word/2010/wordml" xmlns:w15="http://schemas.microsoft.com/office/word/2012/wordml" xmlns:wpg="http://schemas.microsoft.com/office/word/2010/wordprocessingGroup" xmlns:wpi="http://schemas.microsoft.com/office/word/2010/wordprocessingInk" xmlns:wne="http://schemas.microsoft.com/office/word/2006/wordml" xmlns:wps="http://schemas.microsoft.com/office/word/2010/wordprocessingShape" mc:Ignorable="w14 w15 wp14">
   <w:abstractNum w:abstractNumId="0">
     <w:nsid w:val="00000001"/>
     <w:multiLevelType w:val="multilevel"/>
@@ -3498,7 +3392,7 @@
 </file>
 
 <file path=word/styles.xml><?xml version="1.0" encoding="utf-8"?>
-<w:styles xmlns:mc="http://schemas.openxmlformats.org/markup-compatibility/2006" xmlns:r="http://schemas.openxmlformats.org/officeDocument/2006/relationships" xmlns:w="http://schemas.openxmlformats.org/wordprocessingml/2006/main" xmlns:w14="http://schemas.microsoft.com/office/word/2010/wordml" mc:Ignorable="w14">
+<w:styles xmlns:mc="http://schemas.openxmlformats.org/markup-compatibility/2006" xmlns:r="http://schemas.openxmlformats.org/officeDocument/2006/relationships" xmlns:w="http://schemas.openxmlformats.org/wordprocessingml/2006/main" xmlns:w14="http://schemas.microsoft.com/office/word/2010/wordml" xmlns:w15="http://schemas.microsoft.com/office/word/2012/wordml" mc:Ignorable="w14 w15">
   <w:docDefaults>
     <w:rPrDefault>
       <w:rPr>
@@ -3508,96 +3402,351 @@
     </w:rPrDefault>
     <w:pPrDefault/>
   </w:docDefaults>
-  <w:latentStyles w:defLockedState="0" w:defUIPriority="0" w:defSemiHidden="0" w:defUnhideWhenUsed="0" w:defQFormat="0" w:count="276"/>
-  <w:style w:type="paragraph" w:default="1" w:styleId="Normal">
-    <w:name w:val="Normal"/>
-    <w:autoRedefine/>
-    <w:qFormat/>
-    <w:rPr>
-      <w:rFonts w:eastAsia="ヒラギノ角ゴ Pro W3"/>
-      <w:color w:val="000000"/>
-      <w:szCs w:val="24"/>
-    </w:rPr>
-  </w:style>
-  <w:style w:type="character" w:default="1" w:styleId="DefaultParagraphFont">
-    <w:name w:val="Default Paragraph Font"/>
-    <w:uiPriority w:val="1"/>
-    <w:semiHidden/>
-    <w:unhideWhenUsed/>
-  </w:style>
-  <w:style w:type="table" w:default="1" w:styleId="TableNormal">
-    <w:name w:val="Normal Table"/>
-    <w:uiPriority w:val="99"/>
-    <w:semiHidden/>
-    <w:unhideWhenUsed/>
-    <w:tblPr>
-      <w:tblInd w:w="0" w:type="dxa"/>
-      <w:tblCellMar>
-        <w:top w:w="0" w:type="dxa"/>
-        <w:left w:w="108" w:type="dxa"/>
-        <w:bottom w:w="0" w:type="dxa"/>
-        <w:right w:w="108" w:type="dxa"/>
-      </w:tblCellMar>
-    </w:tblPr>
-  </w:style>
-  <w:style w:type="numbering" w:default="1" w:styleId="NoList">
-    <w:name w:val="No List"/>
-    <w:uiPriority w:val="99"/>
-    <w:semiHidden/>
-    <w:unhideWhenUsed/>
-  </w:style>
-  <w:style w:type="paragraph" w:customStyle="1" w:styleId="FreeForm">
-    <w:name w:val="Free Form"/>
-    <w:rPr>
-      <w:rFonts w:eastAsia="ヒラギノ角ゴ Pro W3"/>
-      <w:color w:val="000000"/>
-    </w:rPr>
-  </w:style>
-  <w:style w:type="numbering" w:customStyle="1" w:styleId="List1">
-    <w:name w:val="List 1"/>
-  </w:style>
-  <w:style w:type="character" w:styleId="Hyperlink">
-    <w:name w:val="Hyperlink"/>
-    <w:locked/>
-    <w:rsid w:val="00273557"/>
-    <w:rPr>
-      <w:color w:val="0000FF"/>
-      <w:u w:val="single"/>
-    </w:rPr>
-  </w:style>
-  <w:style w:type="paragraph" w:styleId="ListParagraph">
-    <w:name w:val="List Paragraph"/>
-    <w:basedOn w:val="Normal"/>
-    <w:rsid w:val="00E9584E"/>
-    <w:pPr>
-      <w:ind w:left="720"/>
-      <w:contextualSpacing/>
-    </w:pPr>
-  </w:style>
-  <w:style w:type="character" w:styleId="FollowedHyperlink">
-    <w:name w:val="FollowedHyperlink"/>
-    <w:basedOn w:val="DefaultParagraphFont"/>
-    <w:rsid w:val="00086140"/>
-    <w:rPr>
-      <w:color w:val="800080" w:themeColor="followedHyperlink"/>
-      <w:u w:val="single"/>
-    </w:rPr>
-  </w:style>
-</w:styles>
-</file>
-
-<file path=word/stylesWithEffects.xml><?xml version="1.0" encoding="utf-8"?>
-<w:styles xmlns:wpc="http://schemas.microsoft.com/office/word/2010/wordprocessingCanvas" xmlns:mo="http://schemas.microsoft.com/office/mac/office/2008/main" xmlns:mc="http://schemas.openxmlformats.org/markup-compatibility/2006" xmlns:mv="urn:schemas-microsoft-com:mac:vml" xmlns:o="urn:schemas-microsoft-com:office:office" xmlns:r="http://schemas.openxmlformats.org/officeDocument/2006/relationships" xmlns:m="http://schemas.openxmlformats.org/officeDocument/2006/math" xmlns:v="urn:schemas-microsoft-com:vml" xmlns:wp14="http://schemas.microsoft.com/office/word/2010/wordprocessingDrawing" xmlns:wp="http://schemas.openxmlformats.org/drawingml/2006/wordprocessingDrawing" xmlns:w10="urn:schemas-microsoft-com:office:word" xmlns:w="http://schemas.openxmlformats.org/wordprocessingml/2006/main" xmlns:w14="http://schemas.microsoft.com/office/word/2010/wordml" xmlns:wpg="http://schemas.microsoft.com/office/word/2010/wordprocessingGroup" xmlns:wpi="http://schemas.microsoft.com/office/word/2010/wordprocessingInk" xmlns:wne="http://schemas.microsoft.com/office/word/2006/wordml" xmlns:wps="http://schemas.microsoft.com/office/word/2010/wordprocessingShape" mc:Ignorable="w14 wp14">
-  <w:docDefaults>
-    <w:rPrDefault>
-      <w:rPr>
-        <w:rFonts w:ascii="Times New Roman" w:eastAsia="Times New Roman" w:hAnsi="Times New Roman" w:cs="Times New Roman"/>
-        <w:lang w:val="en-US" w:eastAsia="en-US" w:bidi="ar-SA"/>
-      </w:rPr>
-    </w:rPrDefault>
-    <w:pPrDefault/>
-  </w:docDefaults>
-  <w:latentStyles w:defLockedState="0" w:defUIPriority="0" w:defSemiHidden="0" w:defUnhideWhenUsed="0" w:defQFormat="0" w:count="276"/>
+  <w:latentStyles w:defLockedState="0" w:defUIPriority="0" w:defSemiHidden="0" w:defUnhideWhenUsed="0" w:defQFormat="0" w:count="380">
+    <w:lsdException w:name="heading 7" w:semiHidden="1" w:unhideWhenUsed="1"/>
+    <w:lsdException w:name="heading 8" w:semiHidden="1" w:unhideWhenUsed="1"/>
+    <w:lsdException w:name="heading 9" w:semiHidden="1" w:unhideWhenUsed="1"/>
+    <w:lsdException w:name="index 1" w:semiHidden="1" w:unhideWhenUsed="1"/>
+    <w:lsdException w:name="index 2" w:semiHidden="1" w:unhideWhenUsed="1"/>
+    <w:lsdException w:name="index 3" w:semiHidden="1" w:unhideWhenUsed="1"/>
+    <w:lsdException w:name="index 4" w:semiHidden="1" w:unhideWhenUsed="1"/>
+    <w:lsdException w:name="index 5" w:semiHidden="1" w:unhideWhenUsed="1"/>
+    <w:lsdException w:name="index 6" w:semiHidden="1" w:unhideWhenUsed="1"/>
+    <w:lsdException w:name="index 7" w:semiHidden="1" w:unhideWhenUsed="1"/>
+    <w:lsdException w:name="index 8" w:semiHidden="1" w:unhideWhenUsed="1"/>
+    <w:lsdException w:name="index 9" w:semiHidden="1" w:unhideWhenUsed="1"/>
+    <w:lsdException w:name="toc 1" w:semiHidden="1" w:unhideWhenUsed="1"/>
+    <w:lsdException w:name="toc 2" w:semiHidden="1" w:unhideWhenUsed="1"/>
+    <w:lsdException w:name="toc 3" w:semiHidden="1" w:unhideWhenUsed="1"/>
+    <w:lsdException w:name="toc 4" w:semiHidden="1" w:unhideWhenUsed="1"/>
+    <w:lsdException w:name="toc 5" w:semiHidden="1" w:unhideWhenUsed="1"/>
+    <w:lsdException w:name="toc 6" w:semiHidden="1" w:unhideWhenUsed="1"/>
+    <w:lsdException w:name="toc 7" w:semiHidden="1" w:unhideWhenUsed="1"/>
+    <w:lsdException w:name="toc 8" w:semiHidden="1" w:unhideWhenUsed="1"/>
+    <w:lsdException w:name="toc 9" w:semiHidden="1" w:unhideWhenUsed="1"/>
+    <w:lsdException w:name="Normal Indent" w:semiHidden="1" w:unhideWhenUsed="1"/>
+    <w:lsdException w:name="footnote text" w:semiHidden="1" w:unhideWhenUsed="1"/>
+    <w:lsdException w:name="annotation text" w:semiHidden="1" w:unhideWhenUsed="1"/>
+    <w:lsdException w:name="header" w:semiHidden="1" w:unhideWhenUsed="1"/>
+    <w:lsdException w:name="footer" w:semiHidden="1" w:unhideWhenUsed="1"/>
+    <w:lsdException w:name="index heading" w:semiHidden="1" w:unhideWhenUsed="1"/>
+    <w:lsdException w:name="caption" w:semiHidden="1" w:unhideWhenUsed="1"/>
+    <w:lsdException w:name="table of figures" w:semiHidden="1" w:unhideWhenUsed="1"/>
+    <w:lsdException w:name="envelope address" w:semiHidden="1" w:unhideWhenUsed="1"/>
+    <w:lsdException w:name="envelope return" w:semiHidden="1" w:unhideWhenUsed="1"/>
+    <w:lsdException w:name="footnote reference" w:semiHidden="1" w:unhideWhenUsed="1"/>
+    <w:lsdException w:name="annotation reference" w:semiHidden="1" w:unhideWhenUsed="1"/>
+    <w:lsdException w:name="line number" w:semiHidden="1" w:unhideWhenUsed="1"/>
+    <w:lsdException w:name="page number" w:semiHidden="1" w:unhideWhenUsed="1"/>
+    <w:lsdException w:name="endnote reference" w:semiHidden="1" w:unhideWhenUsed="1"/>
+    <w:lsdException w:name="endnote text" w:semiHidden="1" w:unhideWhenUsed="1"/>
+    <w:lsdException w:name="table of authorities" w:semiHidden="1" w:unhideWhenUsed="1"/>
+    <w:lsdException w:name="macro" w:semiHidden="1" w:unhideWhenUsed="1"/>
+    <w:lsdException w:name="toa heading" w:semiHidden="1" w:unhideWhenUsed="1"/>
+    <w:lsdException w:name="List" w:semiHidden="1" w:unhideWhenUsed="1"/>
+    <w:lsdException w:name="List Bullet" w:semiHidden="1" w:unhideWhenUsed="1"/>
+    <w:lsdException w:name="List 2" w:semiHidden="1" w:unhideWhenUsed="1"/>
+    <w:lsdException w:name="List 3" w:semiHidden="1" w:unhideWhenUsed="1"/>
+    <w:lsdException w:name="Closing" w:semiHidden="1" w:unhideWhenUsed="1"/>
+    <w:lsdException w:name="Signature" w:semiHidden="1" w:unhideWhenUsed="1"/>
+    <w:lsdException w:name="Default Paragraph Font" w:semiHidden="1" w:unhideWhenUsed="1"/>
+    <w:lsdException w:name="Body Text" w:semiHidden="1" w:unhideWhenUsed="1"/>
+    <w:lsdException w:name="Body Text Indent" w:semiHidden="1" w:unhideWhenUsed="1"/>
+    <w:lsdException w:name="List Continue" w:semiHidden="1" w:unhideWhenUsed="1"/>
+    <w:lsdException w:name="List Continue 2" w:semiHidden="1" w:unhideWhenUsed="1"/>
+    <w:lsdException w:name="List Continue 3" w:semiHidden="1" w:unhideWhenUsed="1"/>
+    <w:lsdException w:name="List Continue 4" w:semiHidden="1" w:unhideWhenUsed="1"/>
+    <w:lsdException w:name="List Continue 5" w:semiHidden="1" w:unhideWhenUsed="1"/>
+    <w:lsdException w:name="Message Header" w:semiHidden="1" w:unhideWhenUsed="1"/>
+    <w:lsdException w:name="Salutation" w:semiHidden="1" w:unhideWhenUsed="1"/>
+    <w:lsdException w:name="Date" w:semiHidden="1" w:unhideWhenUsed="1"/>
+    <w:lsdException w:name="Body Text First Indent" w:semiHidden="1" w:unhideWhenUsed="1"/>
+    <w:lsdException w:name="Body Text First Indent 2" w:semiHidden="1" w:unhideWhenUsed="1"/>
+    <w:lsdException w:name="Note Heading" w:semiHidden="1" w:unhideWhenUsed="1"/>
+    <w:lsdException w:name="Body Text 2" w:semiHidden="1" w:unhideWhenUsed="1"/>
+    <w:lsdException w:name="Body Text 3" w:semiHidden="1" w:unhideWhenUsed="1"/>
+    <w:lsdException w:name="Body Text Indent 2" w:semiHidden="1" w:unhideWhenUsed="1"/>
+    <w:lsdException w:name="Document Map" w:semiHidden="1" w:unhideWhenUsed="1"/>
+    <w:lsdException w:name="Plain Text" w:semiHidden="1" w:unhideWhenUsed="1"/>
+    <w:lsdException w:name="E-mail Signature" w:semiHidden="1" w:unhideWhenUsed="1"/>
+    <w:lsdException w:name="HTML Top of Form" w:semiHidden="1" w:unhideWhenUsed="1"/>
+    <w:lsdException w:name="HTML Bottom of Form" w:semiHidden="1" w:unhideWhenUsed="1"/>
+    <w:lsdException w:name="Normal (Web)" w:semiHidden="1" w:unhideWhenUsed="1"/>
+    <w:lsdException w:name="HTML Acronym" w:semiHidden="1" w:unhideWhenUsed="1"/>
+    <w:lsdException w:name="HTML Address" w:semiHidden="1" w:unhideWhenUsed="1"/>
+    <w:lsdException w:name="HTML Cite" w:semiHidden="1" w:unhideWhenUsed="1"/>
+    <w:lsdException w:name="HTML Code" w:semiHidden="1" w:unhideWhenUsed="1"/>
+    <w:lsdException w:name="HTML Definition" w:semiHidden="1" w:unhideWhenUsed="1"/>
+    <w:lsdException w:name="HTML Keyboard" w:semiHidden="1" w:unhideWhenUsed="1"/>
+    <w:lsdException w:name="HTML Preformatted" w:semiHidden="1" w:unhideWhenUsed="1"/>
+    <w:lsdException w:name="HTML Sample" w:semiHidden="1" w:unhideWhenUsed="1"/>
+    <w:lsdException w:name="HTML Typewriter" w:semiHidden="1" w:unhideWhenUsed="1"/>
+    <w:lsdException w:name="HTML Variable" w:semiHidden="1" w:unhideWhenUsed="1"/>
+    <w:lsdException w:name="Normal Table" w:semiHidden="1" w:unhideWhenUsed="1"/>
+    <w:lsdException w:name="annotation subject" w:semiHidden="1" w:unhideWhenUsed="1"/>
+    <w:lsdException w:name="No List" w:semiHidden="1" w:unhideWhenUsed="1"/>
+    <w:lsdException w:name="Outline List 1" w:semiHidden="1" w:unhideWhenUsed="1"/>
+    <w:lsdException w:name="Outline List 2" w:semiHidden="1" w:unhideWhenUsed="1"/>
+    <w:lsdException w:name="Outline List 3" w:semiHidden="1" w:unhideWhenUsed="1"/>
+    <w:lsdException w:name="Table Simple 1" w:semiHidden="1" w:unhideWhenUsed="1"/>
+    <w:lsdException w:name="Table Simple 2" w:semiHidden="1" w:unhideWhenUsed="1"/>
+    <w:lsdException w:name="Table Simple 3" w:semiHidden="1" w:unhideWhenUsed="1"/>
+    <w:lsdException w:name="Table Classic 1" w:semiHidden="1" w:unhideWhenUsed="1"/>
+    <w:lsdException w:name="Table Classic 2" w:semiHidden="1" w:unhideWhenUsed="1"/>
+    <w:lsdException w:name="Table Classic 3" w:semiHidden="1" w:unhideWhenUsed="1"/>
+    <w:lsdException w:name="Table Classic 4" w:semiHidden="1" w:unhideWhenUsed="1"/>
+    <w:lsdException w:name="Table Colorful 1" w:semiHidden="1" w:unhideWhenUsed="1"/>
+    <w:lsdException w:name="Table Colorful 2" w:semiHidden="1" w:unhideWhenUsed="1"/>
+    <w:lsdException w:name="Table Colorful 3" w:semiHidden="1" w:unhideWhenUsed="1"/>
+    <w:lsdException w:name="Table Columns 1" w:semiHidden="1" w:unhideWhenUsed="1"/>
+    <w:lsdException w:name="Table Columns 2" w:semiHidden="1" w:unhideWhenUsed="1"/>
+    <w:lsdException w:name="Table Columns 3" w:semiHidden="1" w:unhideWhenUsed="1"/>
+    <w:lsdException w:name="Table Columns 4" w:semiHidden="1" w:unhideWhenUsed="1"/>
+    <w:lsdException w:name="Table Columns 5" w:semiHidden="1" w:unhideWhenUsed="1"/>
+    <w:lsdException w:name="Table Grid 1" w:semiHidden="1" w:unhideWhenUsed="1"/>
+    <w:lsdException w:name="Table Grid 2" w:semiHidden="1" w:unhideWhenUsed="1"/>
+    <w:lsdException w:name="Table Grid 3" w:semiHidden="1" w:unhideWhenUsed="1"/>
+    <w:lsdException w:name="Table Grid 4" w:semiHidden="1" w:unhideWhenUsed="1"/>
+    <w:lsdException w:name="Table Grid 5" w:semiHidden="1" w:unhideWhenUsed="1"/>
+    <w:lsdException w:name="Table Grid 6" w:semiHidden="1" w:unhideWhenUsed="1"/>
+    <w:lsdException w:name="Table Grid 7" w:semiHidden="1" w:unhideWhenUsed="1"/>
+    <w:lsdException w:name="Table Grid 8" w:semiHidden="1" w:unhideWhenUsed="1"/>
+    <w:lsdException w:name="Table List 1" w:semiHidden="1" w:unhideWhenUsed="1"/>
+    <w:lsdException w:name="Table List 2" w:semiHidden="1" w:unhideWhenUsed="1"/>
+    <w:lsdException w:name="Table List 3" w:semiHidden="1" w:unhideWhenUsed="1"/>
+    <w:lsdException w:name="Table List 4" w:semiHidden="1" w:unhideWhenUsed="1"/>
+    <w:lsdException w:name="Table List 5" w:semiHidden="1" w:unhideWhenUsed="1"/>
+    <w:lsdException w:name="Table List 6" w:semiHidden="1" w:unhideWhenUsed="1"/>
+    <w:lsdException w:name="Table List 7" w:semiHidden="1" w:unhideWhenUsed="1"/>
+    <w:lsdException w:name="Table List 8" w:semiHidden="1" w:unhideWhenUsed="1"/>
+    <w:lsdException w:name="Table 3D effects 1" w:semiHidden="1" w:unhideWhenUsed="1"/>
+    <w:lsdException w:name="Table 3D effects 2" w:semiHidden="1" w:unhideWhenUsed="1"/>
+    <w:lsdException w:name="Table 3D effects 3" w:semiHidden="1" w:unhideWhenUsed="1"/>
+    <w:lsdException w:name="Table Contemporary" w:semiHidden="1" w:unhideWhenUsed="1"/>
+    <w:lsdException w:name="Table Elegant" w:semiHidden="1" w:unhideWhenUsed="1"/>
+    <w:lsdException w:name="Table Professional" w:semiHidden="1" w:unhideWhenUsed="1"/>
+    <w:lsdException w:name="Table Subtle 1" w:semiHidden="1" w:unhideWhenUsed="1"/>
+    <w:lsdException w:name="Table Subtle 2" w:semiHidden="1" w:unhideWhenUsed="1"/>
+    <w:lsdException w:name="Table Web 1" w:semiHidden="1" w:unhideWhenUsed="1"/>
+    <w:lsdException w:name="Table Web 2" w:semiHidden="1" w:unhideWhenUsed="1"/>
+    <w:lsdException w:name="Table Web 3" w:semiHidden="1" w:unhideWhenUsed="1"/>
+    <w:lsdException w:name="Balloon Text" w:semiHidden="1" w:unhideWhenUsed="1"/>
+    <w:lsdException w:name="Table Theme" w:semiHidden="1" w:unhideWhenUsed="1"/>
+    <w:lsdException w:name="Note Level 1" w:semiHidden="1" w:unhideWhenUsed="1"/>
+    <w:lsdException w:name="Note Level 2" w:semiHidden="1" w:unhideWhenUsed="1"/>
+    <w:lsdException w:name="Note Level 3" w:semiHidden="1" w:unhideWhenUsed="1"/>
+    <w:lsdException w:name="Note Level 4" w:semiHidden="1" w:unhideWhenUsed="1"/>
+    <w:lsdException w:name="Note Level 5" w:semiHidden="1" w:unhideWhenUsed="1"/>
+    <w:lsdException w:name="Note Level 6" w:semiHidden="1" w:unhideWhenUsed="1"/>
+    <w:lsdException w:name="Note Level 7" w:semiHidden="1" w:unhideWhenUsed="1"/>
+    <w:lsdException w:name="Note Level 8" w:semiHidden="1" w:unhideWhenUsed="1"/>
+    <w:lsdException w:name="Note Level 9" w:semiHidden="1" w:unhideWhenUsed="1"/>
+    <w:lsdException w:name="Light Shading"/>
+    <w:lsdException w:name="Light List"/>
+    <w:lsdException w:name="Light Grid"/>
+    <w:lsdException w:name="Medium Shading 1"/>
+    <w:lsdException w:name="Medium Shading 2"/>
+    <w:lsdException w:name="Medium List 1"/>
+    <w:lsdException w:name="Medium List 2"/>
+    <w:lsdException w:name="Medium Grid 1"/>
+    <w:lsdException w:name="Medium Grid 2"/>
+    <w:lsdException w:name="Medium Grid 3"/>
+    <w:lsdException w:name="Dark List"/>
+    <w:lsdException w:name="Colorful Shading"/>
+    <w:lsdException w:name="Colorful List"/>
+    <w:lsdException w:name="Colorful Grid"/>
+    <w:lsdException w:name="Light Shading Accent 1"/>
+    <w:lsdException w:name="Light List Accent 1"/>
+    <w:lsdException w:name="Light Grid Accent 1"/>
+    <w:lsdException w:name="Medium Shading 1 Accent 1"/>
+    <w:lsdException w:name="Medium Shading 2 Accent 1"/>
+    <w:lsdException w:name="Medium List 1 Accent 1"/>
+    <w:lsdException w:name="Revision" w:semiHidden="1"/>
+    <w:lsdException w:name="Medium List 2 Accent 1"/>
+    <w:lsdException w:name="Medium Grid 1 Accent 1"/>
+    <w:lsdException w:name="Medium Grid 2 Accent 1"/>
+    <w:lsdException w:name="Medium Grid 3 Accent 1"/>
+    <w:lsdException w:name="Dark List Accent 1"/>
+    <w:lsdException w:name="Colorful Shading Accent 1"/>
+    <w:lsdException w:name="Colorful List Accent 1"/>
+    <w:lsdException w:name="Colorful Grid Accent 1"/>
+    <w:lsdException w:name="Light Shading Accent 2"/>
+    <w:lsdException w:name="Light List Accent 2"/>
+    <w:lsdException w:name="Light Grid Accent 2"/>
+    <w:lsdException w:name="Medium Shading 1 Accent 2"/>
+    <w:lsdException w:name="Medium Shading 2 Accent 2"/>
+    <w:lsdException w:name="Medium List 1 Accent 2"/>
+    <w:lsdException w:name="Medium List 2 Accent 2"/>
+    <w:lsdException w:name="Medium Grid 1 Accent 2"/>
+    <w:lsdException w:name="Medium Grid 2 Accent 2"/>
+    <w:lsdException w:name="Medium Grid 3 Accent 2"/>
+    <w:lsdException w:name="Dark List Accent 2"/>
+    <w:lsdException w:name="Colorful Shading Accent 2"/>
+    <w:lsdException w:name="Colorful List Accent 2"/>
+    <w:lsdException w:name="Colorful Grid Accent 2"/>
+    <w:lsdException w:name="Light Shading Accent 3"/>
+    <w:lsdException w:name="Light List Accent 3"/>
+    <w:lsdException w:name="Light Grid Accent 3"/>
+    <w:lsdException w:name="Medium Shading 1 Accent 3"/>
+    <w:lsdException w:name="Medium Shading 2 Accent 3"/>
+    <w:lsdException w:name="Medium List 1 Accent 3"/>
+    <w:lsdException w:name="Medium List 2 Accent 3"/>
+    <w:lsdException w:name="Medium Grid 1 Accent 3"/>
+    <w:lsdException w:name="Medium Grid 2 Accent 3"/>
+    <w:lsdException w:name="Medium Grid 3 Accent 3"/>
+    <w:lsdException w:name="Dark List Accent 3"/>
+    <w:lsdException w:name="Colorful Shading Accent 3"/>
+    <w:lsdException w:name="Colorful List Accent 3"/>
+    <w:lsdException w:name="Colorful Grid Accent 3"/>
+    <w:lsdException w:name="Light Shading Accent 4"/>
+    <w:lsdException w:name="Light List Accent 4"/>
+    <w:lsdException w:name="Light Grid Accent 4"/>
+    <w:lsdException w:name="Medium Shading 1 Accent 4"/>
+    <w:lsdException w:name="Medium Shading 2 Accent 4"/>
+    <w:lsdException w:name="Medium List 1 Accent 4"/>
+    <w:lsdException w:name="Medium List 2 Accent 4"/>
+    <w:lsdException w:name="Medium Grid 1 Accent 4"/>
+    <w:lsdException w:name="Medium Grid 2 Accent 4"/>
+    <w:lsdException w:name="Medium Grid 3 Accent 4"/>
+    <w:lsdException w:name="Dark List Accent 4"/>
+    <w:lsdException w:name="Colorful Shading Accent 4"/>
+    <w:lsdException w:name="Colorful List Accent 4"/>
+    <w:lsdException w:name="Colorful Grid Accent 4"/>
+    <w:lsdException w:name="Light Shading Accent 5"/>
+    <w:lsdException w:name="Light List Accent 5"/>
+    <w:lsdException w:name="Light Grid Accent 5"/>
+    <w:lsdException w:name="Medium Shading 1 Accent 5"/>
+    <w:lsdException w:name="Medium Shading 2 Accent 5"/>
+    <w:lsdException w:name="Medium List 1 Accent 5"/>
+    <w:lsdException w:name="Medium List 2 Accent 5"/>
+    <w:lsdException w:name="Medium Grid 1 Accent 5"/>
+    <w:lsdException w:name="Medium Grid 2 Accent 5"/>
+    <w:lsdException w:name="Medium Grid 3 Accent 5"/>
+    <w:lsdException w:name="Dark List Accent 5"/>
+    <w:lsdException w:name="Colorful Shading Accent 5"/>
+    <w:lsdException w:name="Colorful List Accent 5"/>
+    <w:lsdException w:name="Colorful Grid Accent 5"/>
+    <w:lsdException w:name="Light Shading Accent 6"/>
+    <w:lsdException w:name="Light List Accent 6"/>
+    <w:lsdException w:name="Light Grid Accent 6"/>
+    <w:lsdException w:name="Medium Shading 1 Accent 6"/>
+    <w:lsdException w:name="Medium Shading 2 Accent 6"/>
+    <w:lsdException w:name="Medium List 1 Accent 6"/>
+    <w:lsdException w:name="Medium List 2 Accent 6"/>
+    <w:lsdException w:name="Medium Grid 1 Accent 6"/>
+    <w:lsdException w:name="Medium Grid 2 Accent 6"/>
+    <w:lsdException w:name="Medium Grid 3 Accent 6"/>
+    <w:lsdException w:name="Dark List Accent 6"/>
+    <w:lsdException w:name="Colorful Shading Accent 6"/>
+    <w:lsdException w:name="Colorful List Accent 6"/>
+    <w:lsdException w:name="Colorful Grid Accent 6"/>
+    <w:lsdException w:name="Bibliography" w:semiHidden="1" w:unhideWhenUsed="1"/>
+    <w:lsdException w:name="TOC Heading" w:semiHidden="1" w:unhideWhenUsed="1"/>
+    <w:lsdException w:name="Plain Table 1" w:uiPriority="41"/>
+    <w:lsdException w:name="Plain Table 2" w:uiPriority="42"/>
+    <w:lsdException w:name="Plain Table 3" w:uiPriority="43"/>
+    <w:lsdException w:name="Plain Table 4" w:uiPriority="44"/>
+    <w:lsdException w:name="Plain Table 5" w:uiPriority="45"/>
+    <w:lsdException w:name="Grid Table Light" w:uiPriority="40"/>
+    <w:lsdException w:name="Grid Table 1 Light" w:uiPriority="46"/>
+    <w:lsdException w:name="Grid Table 2" w:uiPriority="47"/>
+    <w:lsdException w:name="Grid Table 3" w:uiPriority="48"/>
+    <w:lsdException w:name="Grid Table 4" w:uiPriority="49"/>
+    <w:lsdException w:name="Grid Table 5 Dark" w:uiPriority="50"/>
+    <w:lsdException w:name="Grid Table 6 Colorful" w:uiPriority="51"/>
+    <w:lsdException w:name="Grid Table 7 Colorful" w:uiPriority="52"/>
+    <w:lsdException w:name="Grid Table 1 Light Accent 1" w:uiPriority="46"/>
+    <w:lsdException w:name="Grid Table 2 Accent 1" w:uiPriority="47"/>
+    <w:lsdException w:name="Grid Table 3 Accent 1" w:uiPriority="48"/>
+    <w:lsdException w:name="Grid Table 4 Accent 1" w:uiPriority="49"/>
+    <w:lsdException w:name="Grid Table 5 Dark Accent 1" w:uiPriority="50"/>
+    <w:lsdException w:name="Grid Table 6 Colorful Accent 1" w:uiPriority="51"/>
+    <w:lsdException w:name="Grid Table 7 Colorful Accent 1" w:uiPriority="52"/>
+    <w:lsdException w:name="Grid Table 1 Light Accent 2" w:uiPriority="46"/>
+    <w:lsdException w:name="Grid Table 2 Accent 2" w:uiPriority="47"/>
+    <w:lsdException w:name="Grid Table 3 Accent 2" w:uiPriority="48"/>
+    <w:lsdException w:name="Grid Table 4 Accent 2" w:uiPriority="49"/>
+    <w:lsdException w:name="Grid Table 5 Dark Accent 2" w:uiPriority="50"/>
+    <w:lsdException w:name="Grid Table 6 Colorful Accent 2" w:uiPriority="51"/>
+    <w:lsdException w:name="Grid Table 7 Colorful Accent 2" w:uiPriority="52"/>
+    <w:lsdException w:name="Grid Table 1 Light Accent 3" w:uiPriority="46"/>
+    <w:lsdException w:name="Grid Table 2 Accent 3" w:uiPriority="47"/>
+    <w:lsdException w:name="Grid Table 3 Accent 3" w:uiPriority="48"/>
+    <w:lsdException w:name="Grid Table 4 Accent 3" w:uiPriority="49"/>
+    <w:lsdException w:name="Grid Table 5 Dark Accent 3" w:uiPriority="50"/>
+    <w:lsdException w:name="Grid Table 6 Colorful Accent 3" w:uiPriority="51"/>
+    <w:lsdException w:name="Grid Table 7 Colorful Accent 3" w:uiPriority="52"/>
+    <w:lsdException w:name="Grid Table 1 Light Accent 4" w:uiPriority="46"/>
+    <w:lsdException w:name="Grid Table 2 Accent 4" w:uiPriority="47"/>
+    <w:lsdException w:name="Grid Table 3 Accent 4" w:uiPriority="48"/>
+    <w:lsdException w:name="Grid Table 4 Accent 4" w:uiPriority="49"/>
+    <w:lsdException w:name="Grid Table 5 Dark Accent 4" w:uiPriority="50"/>
+    <w:lsdException w:name="Grid Table 6 Colorful Accent 4" w:uiPriority="51"/>
+    <w:lsdException w:name="Grid Table 7 Colorful Accent 4" w:uiPriority="52"/>
+    <w:lsdException w:name="Grid Table 1 Light Accent 5" w:uiPriority="46"/>
+    <w:lsdException w:name="Grid Table 2 Accent 5" w:uiPriority="47"/>
+    <w:lsdException w:name="Grid Table 3 Accent 5" w:uiPriority="48"/>
+    <w:lsdException w:name="Grid Table 4 Accent 5" w:uiPriority="49"/>
+    <w:lsdException w:name="Grid Table 5 Dark Accent 5" w:uiPriority="50"/>
+    <w:lsdException w:name="Grid Table 6 Colorful Accent 5" w:uiPriority="51"/>
+    <w:lsdException w:name="Grid Table 7 Colorful Accent 5" w:uiPriority="52"/>
+    <w:lsdException w:name="Grid Table 1 Light Accent 6" w:uiPriority="46"/>
+    <w:lsdException w:name="Grid Table 2 Accent 6" w:uiPriority="47"/>
+    <w:lsdException w:name="Grid Table 3 Accent 6" w:uiPriority="48"/>
+    <w:lsdException w:name="Grid Table 4 Accent 6" w:uiPriority="49"/>
+    <w:lsdException w:name="Grid Table 5 Dark Accent 6" w:uiPriority="50"/>
+    <w:lsdException w:name="Grid Table 6 Colorful Accent 6" w:uiPriority="51"/>
+    <w:lsdException w:name="Grid Table 7 Colorful Accent 6" w:uiPriority="52"/>
+    <w:lsdException w:name="List Table 1 Light" w:uiPriority="46"/>
+    <w:lsdException w:name="List Table 2" w:uiPriority="47"/>
+    <w:lsdException w:name="List Table 3" w:uiPriority="48"/>
+    <w:lsdException w:name="List Table 4" w:uiPriority="49"/>
+    <w:lsdException w:name="List Table 5 Dark" w:uiPriority="50"/>
+    <w:lsdException w:name="List Table 6 Colorful" w:uiPriority="51"/>
+    <w:lsdException w:name="List Table 7 Colorful" w:uiPriority="52"/>
+    <w:lsdException w:name="List Table 1 Light Accent 1" w:uiPriority="46"/>
+    <w:lsdException w:name="List Table 2 Accent 1" w:uiPriority="47"/>
+    <w:lsdException w:name="List Table 3 Accent 1" w:uiPriority="48"/>
+    <w:lsdException w:name="List Table 4 Accent 1" w:uiPriority="49"/>
+    <w:lsdException w:name="List Table 5 Dark Accent 1" w:uiPriority="50"/>
+    <w:lsdException w:name="List Table 6 Colorful Accent 1" w:uiPriority="51"/>
+    <w:lsdException w:name="List Table 7 Colorful Accent 1" w:uiPriority="52"/>
+    <w:lsdException w:name="List Table 1 Light Accent 2" w:uiPriority="46"/>
+    <w:lsdException w:name="List Table 2 Accent 2" w:uiPriority="47"/>
+    <w:lsdException w:name="List Table 3 Accent 2" w:uiPriority="48"/>
+    <w:lsdException w:name="List Table 4 Accent 2" w:uiPriority="49"/>
+    <w:lsdException w:name="List Table 5 Dark Accent 2" w:uiPriority="50"/>
+    <w:lsdException w:name="List Table 6 Colorful Accent 2" w:uiPriority="51"/>
+    <w:lsdException w:name="List Table 7 Colorful Accent 2" w:uiPriority="52"/>
+    <w:lsdException w:name="List Table 1 Light Accent 3" w:uiPriority="46"/>
+    <w:lsdException w:name="List Table 2 Accent 3" w:uiPriority="47"/>
+    <w:lsdException w:name="List Table 3 Accent 3" w:uiPriority="48"/>
+    <w:lsdException w:name="List Table 4 Accent 3" w:uiPriority="49"/>
+    <w:lsdException w:name="List Table 5 Dark Accent 3" w:uiPriority="50"/>
+    <w:lsdException w:name="List Table 6 Colorful Accent 3" w:uiPriority="51"/>
+    <w:lsdException w:name="List Table 7 Colorful Accent 3" w:uiPriority="52"/>
+    <w:lsdException w:name="List Table 1 Light Accent 4" w:uiPriority="46"/>
+    <w:lsdException w:name="List Table 2 Accent 4" w:uiPriority="47"/>
+    <w:lsdException w:name="List Table 3 Accent 4" w:uiPriority="48"/>
+    <w:lsdException w:name="List Table 4 Accent 4" w:uiPriority="49"/>
+    <w:lsdException w:name="List Table 5 Dark Accent 4" w:uiPriority="50"/>
+    <w:lsdException w:name="List Table 6 Colorful Accent 4" w:uiPriority="51"/>
+    <w:lsdException w:name="List Table 7 Colorful Accent 4" w:uiPriority="52"/>
+    <w:lsdException w:name="List Table 1 Light Accent 5" w:uiPriority="46"/>
+    <w:lsdException w:name="List Table 2 Accent 5" w:uiPriority="47"/>
+    <w:lsdException w:name="List Table 3 Accent 5" w:uiPriority="48"/>
+    <w:lsdException w:name="List Table 4 Accent 5" w:uiPriority="49"/>
+    <w:lsdException w:name="List Table 5 Dark Accent 5" w:uiPriority="50"/>
+    <w:lsdException w:name="List Table 6 Colorful Accent 5" w:uiPriority="51"/>
+    <w:lsdException w:name="List Table 7 Colorful Accent 5" w:uiPriority="52"/>
+    <w:lsdException w:name="List Table 1 Light Accent 6" w:uiPriority="46"/>
+    <w:lsdException w:name="List Table 2 Accent 6" w:uiPriority="47"/>
+    <w:lsdException w:name="List Table 3 Accent 6" w:uiPriority="48"/>
+    <w:lsdException w:name="List Table 4 Accent 6" w:uiPriority="49"/>
+    <w:lsdException w:name="List Table 5 Dark Accent 6" w:uiPriority="50"/>
+    <w:lsdException w:name="List Table 6 Colorful Accent 6" w:uiPriority="51"/>
+    <w:lsdException w:name="List Table 7 Colorful Accent 6" w:uiPriority="52"/>
+  </w:latentStyles>
   <w:style w:type="paragraph" w:default="1" w:styleId="Normal">
     <w:name w:val="Normal"/>
     <w:autoRedefine/>
@@ -4000,7 +4149,7 @@
 </file>
 
 <file path=customXml/itemProps1.xml><?xml version="1.0" encoding="utf-8"?>
-<ds:datastoreItem xmlns:ds="http://schemas.openxmlformats.org/officeDocument/2006/customXml" ds:itemID="{5290CE60-4E55-A441-AF40-698C52A87FA0}">
+<ds:datastoreItem xmlns:ds="http://schemas.openxmlformats.org/officeDocument/2006/customXml" ds:itemID="{A272E680-45B4-DE4F-BCD1-E7047159FBB1}">
   <ds:schemaRefs>
     <ds:schemaRef ds:uri="http://schemas.openxmlformats.org/officeDocument/2006/bibliography"/>
   </ds:schemaRefs>

</xml_diff>

<commit_message>
Updated Resume with correct phone and email
</commit_message>
<xml_diff>
--- a/resume.docx
+++ b/resume.docx
@@ -52,7 +52,7 @@
         <w:rPr>
           <w:rFonts w:ascii="Arial" w:hAnsi="Arial" w:cs="Arial"/>
         </w:rPr>
-        <w:t>637</w:t>
+        <w:t>608</w:t>
       </w:r>
       <w:r>
         <w:rPr>
@@ -64,7 +64,7 @@
         <w:rPr>
           <w:rFonts w:ascii="Arial" w:hAnsi="Arial" w:cs="Arial"/>
         </w:rPr>
-        <w:t>5012</w:t>
+        <w:t>8743</w:t>
       </w:r>
       <w:r>
         <w:rPr>
@@ -90,22 +90,58 @@
         </w:rPr>
         <w:t xml:space="preserve">| </w:t>
       </w:r>
+      <w:bookmarkStart w:id="0" w:name="_GoBack"/>
+      <w:bookmarkEnd w:id="0"/>
+      <w:r>
+        <w:rPr>
+          <w:rFonts w:ascii="Arial" w:hAnsi="Arial" w:cs="Arial"/>
+        </w:rPr>
+        <w:fldChar w:fldCharType="begin"/>
+      </w:r>
+      <w:r>
+        <w:rPr>
+          <w:rFonts w:ascii="Arial" w:hAnsi="Arial" w:cs="Arial"/>
+        </w:rPr>
+        <w:instrText xml:space="preserve"> HYPERLINK "mailto:</w:instrText>
+      </w:r>
+      <w:r>
+        <w:rPr>
+          <w:rFonts w:ascii="Arial" w:hAnsi="Arial" w:cs="Arial"/>
+        </w:rPr>
+        <w:instrText>ACarrTechnologies@Gmail.com</w:instrText>
+      </w:r>
+      <w:r>
+        <w:rPr>
+          <w:rFonts w:ascii="Arial" w:hAnsi="Arial" w:cs="Arial"/>
+        </w:rPr>
+        <w:instrText xml:space="preserve">" </w:instrText>
+      </w:r>
+      <w:r>
+        <w:rPr>
+          <w:rFonts w:ascii="Arial" w:hAnsi="Arial" w:cs="Arial"/>
+        </w:rPr>
+        <w:fldChar w:fldCharType="separate"/>
+      </w:r>
+      <w:r>
+        <w:rPr>
+          <w:rStyle w:val="Hyperlink"/>
+          <w:rFonts w:ascii="Arial" w:hAnsi="Arial" w:cs="Arial"/>
+        </w:rPr>
+        <w:t>ACarrTechnologies@Gmail.com</w:t>
+      </w:r>
+      <w:r>
+        <w:rPr>
+          <w:rFonts w:ascii="Arial" w:hAnsi="Arial" w:cs="Arial"/>
+        </w:rPr>
+        <w:fldChar w:fldCharType="end"/>
+      </w:r>
+      <w:r>
+        <w:rPr>
+          <w:rFonts w:ascii="Arial" w:hAnsi="Arial" w:cs="Arial"/>
+        </w:rPr>
+        <w:t xml:space="preserve"> | </w:t>
+      </w:r>
       <w:hyperlink r:id="rId8" w:history="1">
-        <w:r>
-          <w:rPr>
-            <w:rStyle w:val="Hyperlink"/>
-            <w:rFonts w:ascii="Arial" w:hAnsi="Arial" w:cs="Arial"/>
-          </w:rPr>
-          <w:t>acarr468@gmail.com</w:t>
-        </w:r>
-      </w:hyperlink>
-      <w:r>
-        <w:rPr>
-          <w:rFonts w:ascii="Arial" w:hAnsi="Arial" w:cs="Arial"/>
-        </w:rPr>
-        <w:t xml:space="preserve"> | </w:t>
-      </w:r>
-      <w:hyperlink r:id="rId9" w:history="1">
         <w:r>
           <w:rPr>
             <w:rStyle w:val="Hyperlink"/>
@@ -195,10 +231,10 @@
           <w:b/>
         </w:rPr>
         <w:sectPr>
-          <w:headerReference w:type="even" r:id="rId10"/>
-          <w:headerReference w:type="default" r:id="rId11"/>
-          <w:footerReference w:type="even" r:id="rId12"/>
-          <w:footerReference w:type="default" r:id="rId13"/>
+          <w:headerReference w:type="even" r:id="rId9"/>
+          <w:headerReference w:type="default" r:id="rId10"/>
+          <w:footerReference w:type="even" r:id="rId11"/>
+          <w:footerReference w:type="default" r:id="rId12"/>
           <w:type w:val="continuous"/>
           <w:pgSz w:w="12240" w:h="15840"/>
           <w:pgMar w:top="720" w:right="720" w:bottom="720" w:left="720" w:header="720" w:footer="720" w:gutter="0"/>
@@ -346,8 +382,6 @@
           <w:szCs w:val="8"/>
         </w:rPr>
       </w:pPr>
-      <w:bookmarkStart w:id="0" w:name="_GoBack"/>
-      <w:bookmarkEnd w:id="0"/>
     </w:p>
     <w:p>
       <w:pPr>
@@ -1300,20 +1334,12 @@
           <w:rFonts w:ascii="Arial" w:hAnsi="Arial" w:cs="Arial"/>
         </w:rPr>
       </w:pPr>
-      <w:proofErr w:type="spellStart"/>
       <w:r>
         <w:rPr>
           <w:rFonts w:ascii="Arial" w:hAnsi="Arial" w:cs="Arial"/>
         </w:rPr>
         <w:lastRenderedPageBreak/>
-        <w:t>Git</w:t>
-      </w:r>
-      <w:proofErr w:type="spellEnd"/>
-      <w:r>
-        <w:rPr>
-          <w:rFonts w:ascii="Arial" w:hAnsi="Arial" w:cs="Arial"/>
-        </w:rPr>
-        <w:t xml:space="preserve"> / Source Control</w:t>
+        <w:t>Git / Source Control</w:t>
       </w:r>
     </w:p>
     <w:p>
@@ -1433,7 +1459,6 @@
         </w:rPr>
         <w:t xml:space="preserve">Analyzed the effects of adding multimedia to questions on a question/answer website. This study utilized my </w:t>
       </w:r>
-      <w:proofErr w:type="spellStart"/>
       <w:r>
         <w:rPr>
           <w:rFonts w:ascii="Arial" w:hAnsi="Arial" w:cs="Arial"/>
@@ -1441,7 +1466,6 @@
         </w:rPr>
         <w:t>MultiQuery</w:t>
       </w:r>
-      <w:proofErr w:type="spellEnd"/>
       <w:r>
         <w:rPr>
           <w:rFonts w:ascii="Arial" w:hAnsi="Arial" w:cs="Arial"/>
@@ -1460,21 +1484,12 @@
           <w:rFonts w:ascii="Arial" w:hAnsi="Arial" w:cs="Arial"/>
         </w:rPr>
       </w:pPr>
-      <w:proofErr w:type="spellStart"/>
       <w:r>
         <w:rPr>
           <w:rFonts w:ascii="Arial" w:hAnsi="Arial" w:cs="Arial"/>
           <w:i/>
         </w:rPr>
-        <w:t>MultiQuery</w:t>
-      </w:r>
-      <w:proofErr w:type="spellEnd"/>
-      <w:r>
-        <w:rPr>
-          <w:rFonts w:ascii="Arial" w:hAnsi="Arial" w:cs="Arial"/>
-          <w:i/>
-        </w:rPr>
-        <w:t xml:space="preserve"> </w:t>
+        <w:t xml:space="preserve">MultiQuery </w:t>
       </w:r>
       <w:r>
         <w:rPr>
@@ -1656,7 +1671,7 @@
       </w:r>
     </w:p>
     <w:sectPr>
-      <w:headerReference w:type="even" r:id="rId14"/>
+      <w:headerReference w:type="even" r:id="rId13"/>
       <w:type w:val="continuous"/>
       <w:pgSz w:w="12240" w:h="15840"/>
       <w:pgMar w:top="720" w:right="720" w:bottom="720" w:left="720" w:header="720" w:footer="720" w:gutter="0"/>
@@ -4149,7 +4164,7 @@
 </file>
 
 <file path=customXml/itemProps1.xml><?xml version="1.0" encoding="utf-8"?>
-<ds:datastoreItem xmlns:ds="http://schemas.openxmlformats.org/officeDocument/2006/customXml" ds:itemID="{A272E680-45B4-DE4F-BCD1-E7047159FBB1}">
+<ds:datastoreItem xmlns:ds="http://schemas.openxmlformats.org/officeDocument/2006/customXml" ds:itemID="{A13B215D-5987-8B4C-A41B-85D996E6B504}">
   <ds:schemaRefs>
     <ds:schemaRef ds:uri="http://schemas.openxmlformats.org/officeDocument/2006/bibliography"/>
   </ds:schemaRefs>

</xml_diff>

<commit_message>
Updated resume to not specifically list 'web developer' as a fluent role
</commit_message>
<xml_diff>
--- a/resume.docx
+++ b/resume.docx
@@ -71,12 +71,6 @@
           <w:color w:val="000000"/>
         </w:rPr>
         <w:tab/>
-      </w:r>
-      <w:r>
-        <w:rPr>
-          <w:rFonts w:ascii="Arial" w:hAnsi="Arial" w:cs="Arial"/>
-          <w:color w:val="000000"/>
-        </w:rPr>
         <w:t>(843) 608-8743</w:t>
       </w:r>
     </w:p>
@@ -98,28 +92,8 @@
           <w:rPr>
             <w:rStyle w:val="Hyperlink"/>
             <w:rFonts w:ascii="Arial" w:hAnsi="Arial" w:cs="Arial"/>
-            <w:color w:val="auto"/>
-            <w:u w:val="none"/>
           </w:rPr>
-          <w:t>ACarrTechnologies</w:t>
-        </w:r>
-        <w:r>
-          <w:rPr>
-            <w:rStyle w:val="Hyperlink"/>
-            <w:rFonts w:ascii="Arial" w:hAnsi="Arial" w:cs="Arial"/>
-            <w:color w:val="auto"/>
-            <w:u w:val="none"/>
-          </w:rPr>
-          <w:t>@</w:t>
-        </w:r>
-        <w:r>
-          <w:rPr>
-            <w:rStyle w:val="Hyperlink"/>
-            <w:rFonts w:ascii="Arial" w:hAnsi="Arial" w:cs="Arial"/>
-            <w:color w:val="auto"/>
-            <w:u w:val="none"/>
-          </w:rPr>
-          <w:t>gmail.com</w:t>
+          <w:t>ACarrTechnologies@gmail.com</w:t>
         </w:r>
       </w:hyperlink>
       <w:r>
@@ -228,7 +202,49 @@
           <w:rFonts w:ascii="Arial" w:hAnsi="Arial" w:cs="Arial"/>
           <w:szCs w:val="22"/>
         </w:rPr>
-        <w:t>Accomplished Computer En</w:t>
+        <w:t xml:space="preserve">Accomplished Computer Engineer with </w:t>
+      </w:r>
+      <w:r>
+        <w:rPr>
+          <w:rFonts w:ascii="Arial" w:hAnsi="Arial" w:cs="Arial"/>
+          <w:szCs w:val="22"/>
+        </w:rPr>
+        <w:t xml:space="preserve">a </w:t>
+      </w:r>
+      <w:r>
+        <w:rPr>
+          <w:rFonts w:ascii="Arial" w:hAnsi="Arial" w:cs="Arial"/>
+          <w:szCs w:val="22"/>
+        </w:rPr>
+        <w:t>strong background in both hardware and softw</w:t>
+      </w:r>
+      <w:r>
+        <w:rPr>
+          <w:rFonts w:ascii="Arial" w:hAnsi="Arial" w:cs="Arial"/>
+          <w:szCs w:val="22"/>
+        </w:rPr>
+        <w:t>are in the technology industry.</w:t>
+      </w:r>
+      <w:r>
+        <w:rPr>
+          <w:rFonts w:ascii="Arial" w:hAnsi="Arial" w:cs="Arial"/>
+          <w:szCs w:val="22"/>
+        </w:rPr>
+        <w:t xml:space="preserve"> Possess</w:t>
+      </w:r>
+      <w:r>
+        <w:rPr>
+          <w:rFonts w:ascii="Arial" w:hAnsi="Arial" w:cs="Arial"/>
+          <w:szCs w:val="22"/>
+        </w:rPr>
+        <w:t>es</w:t>
+      </w:r>
+      <w:r>
+        <w:rPr>
+          <w:rFonts w:ascii="Arial" w:hAnsi="Arial" w:cs="Arial"/>
+          <w:szCs w:val="22"/>
+        </w:rPr>
+        <w:t xml:space="preserve"> a </w:t>
       </w:r>
       <w:bookmarkStart w:id="0" w:name="_GoBack"/>
       <w:bookmarkEnd w:id="0"/>
@@ -237,63 +253,7 @@
           <w:rFonts w:ascii="Arial" w:hAnsi="Arial" w:cs="Arial"/>
           <w:szCs w:val="22"/>
         </w:rPr>
-        <w:t xml:space="preserve">gineer and Web </w:t>
-      </w:r>
-      <w:r>
-        <w:rPr>
-          <w:rFonts w:ascii="Arial" w:hAnsi="Arial" w:cs="Arial"/>
-          <w:szCs w:val="22"/>
-        </w:rPr>
-        <w:t>Developer</w:t>
-      </w:r>
-      <w:r>
-        <w:rPr>
-          <w:rFonts w:ascii="Arial" w:hAnsi="Arial" w:cs="Arial"/>
-          <w:szCs w:val="22"/>
-        </w:rPr>
-        <w:t xml:space="preserve"> with </w:t>
-      </w:r>
-      <w:r>
-        <w:rPr>
-          <w:rFonts w:ascii="Arial" w:hAnsi="Arial" w:cs="Arial"/>
-          <w:szCs w:val="22"/>
-        </w:rPr>
-        <w:t xml:space="preserve">a </w:t>
-      </w:r>
-      <w:r>
-        <w:rPr>
-          <w:rFonts w:ascii="Arial" w:hAnsi="Arial" w:cs="Arial"/>
-          <w:szCs w:val="22"/>
-        </w:rPr>
-        <w:t>strong background in both hardware and softw</w:t>
-      </w:r>
-      <w:r>
-        <w:rPr>
-          <w:rFonts w:ascii="Arial" w:hAnsi="Arial" w:cs="Arial"/>
-          <w:szCs w:val="22"/>
-        </w:rPr>
-        <w:t>are in the technology industry.</w:t>
-      </w:r>
-      <w:r>
-        <w:rPr>
-          <w:rFonts w:ascii="Arial" w:hAnsi="Arial" w:cs="Arial"/>
-          <w:szCs w:val="22"/>
-        </w:rPr>
-        <w:t xml:space="preserve"> Possess</w:t>
-      </w:r>
-      <w:r>
-        <w:rPr>
-          <w:rFonts w:ascii="Arial" w:hAnsi="Arial" w:cs="Arial"/>
-          <w:szCs w:val="22"/>
-        </w:rPr>
-        <w:t>es</w:t>
-      </w:r>
-      <w:r>
-        <w:rPr>
-          <w:rFonts w:ascii="Arial" w:hAnsi="Arial" w:cs="Arial"/>
-          <w:szCs w:val="22"/>
-        </w:rPr>
-        <w:t xml:space="preserve"> a broad</w:t>
+        <w:t>broad</w:t>
       </w:r>
       <w:r>
         <w:rPr>
@@ -470,7 +430,23 @@
                 <w:rFonts w:ascii="Arial" w:hAnsi="Arial" w:cs="Arial"/>
                 <w:bCs/>
               </w:rPr>
-              <w:t>C / C++</w:t>
+              <w:t xml:space="preserve">C / </w:t>
+            </w:r>
+            <w:proofErr w:type="spellStart"/>
+            <w:r>
+              <w:rPr>
+                <w:rFonts w:ascii="Arial" w:hAnsi="Arial" w:cs="Arial"/>
+                <w:bCs/>
+              </w:rPr>
+              <w:t>C</w:t>
+            </w:r>
+            <w:proofErr w:type="spellEnd"/>
+            <w:r>
+              <w:rPr>
+                <w:rFonts w:ascii="Arial" w:hAnsi="Arial" w:cs="Arial"/>
+                <w:bCs/>
+              </w:rPr>
+              <w:t>++</w:t>
             </w:r>
           </w:p>
           <w:p>
@@ -614,12 +590,21 @@
                 <w:bCs/>
               </w:rPr>
             </w:pPr>
+            <w:proofErr w:type="spellStart"/>
             <w:r>
               <w:rPr>
                 <w:rFonts w:ascii="Arial" w:hAnsi="Arial" w:cs="Arial"/>
                 <w:color w:val="000000"/>
               </w:rPr>
-              <w:t>Git / Source Control</w:t>
+              <w:t>Git</w:t>
+            </w:r>
+            <w:proofErr w:type="spellEnd"/>
+            <w:r>
+              <w:rPr>
+                <w:rFonts w:ascii="Arial" w:hAnsi="Arial" w:cs="Arial"/>
+                <w:color w:val="000000"/>
+              </w:rPr>
+              <w:t xml:space="preserve"> / Source Control</w:t>
             </w:r>
           </w:p>
           <w:p>
@@ -922,7 +907,7 @@
         <w:rPr>
           <w:rFonts w:ascii="Arial" w:hAnsi="Arial" w:cs="Arial"/>
         </w:rPr>
-        <w:t xml:space="preserve">Validated the correctness of the Intel Xeon processors. Analyzed system architectural documents and wrote focused </w:t>
+        <w:t xml:space="preserve">Validated the correctness of the Intel Xeon processors. Analyzed system architectural documents and wrote </w:t>
       </w:r>
       <w:r>
         <w:rPr>
@@ -941,6 +926,12 @@
           <w:rFonts w:ascii="Arial" w:hAnsi="Arial" w:cs="Arial"/>
         </w:rPr>
         <w:t xml:space="preserve"> </w:t>
+      </w:r>
+      <w:r>
+        <w:rPr>
+          <w:rFonts w:ascii="Arial" w:hAnsi="Arial" w:cs="Arial"/>
+        </w:rPr>
+        <w:t xml:space="preserve">focus </w:t>
       </w:r>
       <w:r>
         <w:rPr>
@@ -3466,7 +3457,7 @@
             <w:sz w:val="24"/>
             <w:szCs w:val="24"/>
           </w:rPr>
-          <w:t>3</w:t>
+          <w:t>2</w:t>
         </w:r>
         <w:r>
           <w:rPr>
@@ -4797,7 +4788,7 @@
     <w:uiPriority w:val="99"/>
     <w:semiHidden/>
     <w:unhideWhenUsed/>
-    <w:rsid w:val="00A12E4B"/>
+    <w:rsid w:val="00351830"/>
     <w:rPr>
       <w:color w:val="800080" w:themeColor="followedHyperlink"/>
       <w:u w:val="single"/>

</xml_diff>